<commit_message>
Docx added & updated
</commit_message>
<xml_diff>
--- a/User_Manual_Server.docx
+++ b/User_Manual_Server.docx
@@ -59,7 +59,23 @@
           <w:sz w:val="32"/>
           <w:szCs w:val="32"/>
         </w:rPr>
-        <w:t>2. How to Turn On the Server</w:t>
+        <w:t xml:space="preserve">2. How to Turn </w:t>
+      </w:r>
+      <w:proofErr w:type="gramStart"/>
+      <w:r>
+        <w:rPr>
+          <w:sz w:val="32"/>
+          <w:szCs w:val="32"/>
+        </w:rPr>
+        <w:t>On</w:t>
+      </w:r>
+      <w:proofErr w:type="gramEnd"/>
+      <w:r>
+        <w:rPr>
+          <w:sz w:val="32"/>
+          <w:szCs w:val="32"/>
+        </w:rPr>
+        <w:t xml:space="preserve"> the Server</w:t>
       </w:r>
     </w:p>
     <w:p>
@@ -135,7 +151,23 @@
           <w:sz w:val="24"/>
           <w:szCs w:val="24"/>
         </w:rPr>
-        <w:t>Create a `.env` file in the root directory with the following content:</w:t>
+        <w:t xml:space="preserve">Create a </w:t>
+      </w:r>
+      <w:proofErr w:type="gramStart"/>
+      <w:r>
+        <w:rPr>
+          <w:sz w:val="24"/>
+          <w:szCs w:val="24"/>
+        </w:rPr>
+        <w:t>`.env</w:t>
+      </w:r>
+      <w:proofErr w:type="gramEnd"/>
+      <w:r>
+        <w:rPr>
+          <w:sz w:val="24"/>
+          <w:szCs w:val="24"/>
+        </w:rPr>
+        <w:t>` file in the root directory with the following content:</w:t>
       </w:r>
     </w:p>
     <w:p>
@@ -156,16 +188,34 @@
           <w:sz w:val="24"/>
           <w:szCs w:val="24"/>
         </w:rPr>
-        <w:t>SECRET=your_jwt_secret_key</w:t>
-      </w:r>
+        <w:t>SECRET=</w:t>
+      </w:r>
+      <w:proofErr w:type="spellStart"/>
       <w:r>
         <w:rPr>
           <w:sz w:val="24"/>
           <w:szCs w:val="24"/>
         </w:rPr>
+        <w:t>your_jwt_secret_key</w:t>
+      </w:r>
+      <w:proofErr w:type="spellEnd"/>
+      <w:r>
+        <w:rPr>
+          <w:sz w:val="24"/>
+          <w:szCs w:val="24"/>
+        </w:rPr>
         <w:br/>
-        <w:t>MONGO_URI=your_mongodb_connection_string</w:t>
-      </w:r>
+        <w:t>MONGO_URI=</w:t>
+      </w:r>
+      <w:proofErr w:type="spellStart"/>
+      <w:r>
+        <w:rPr>
+          <w:sz w:val="24"/>
+          <w:szCs w:val="24"/>
+        </w:rPr>
+        <w:t>your_mongodb_connection_string</w:t>
+      </w:r>
+      <w:proofErr w:type="spellEnd"/>
     </w:p>
     <w:p>
       <w:pPr>
@@ -205,12 +255,21 @@
         </w:rPr>
         <w:br/>
       </w:r>
+      <w:proofErr w:type="spellStart"/>
       <w:r>
         <w:rPr>
           <w:sz w:val="24"/>
           <w:szCs w:val="24"/>
         </w:rPr>
-        <w:t>npm install</w:t>
+        <w:t>npm</w:t>
+      </w:r>
+      <w:proofErr w:type="spellEnd"/>
+      <w:r>
+        <w:rPr>
+          <w:sz w:val="24"/>
+          <w:szCs w:val="24"/>
+        </w:rPr>
+        <w:t xml:space="preserve"> install</w:t>
       </w:r>
     </w:p>
     <w:p>
@@ -242,12 +301,21 @@
           <w:szCs w:val="24"/>
         </w:rPr>
       </w:pPr>
+      <w:proofErr w:type="spellStart"/>
       <w:r>
         <w:rPr>
           <w:sz w:val="24"/>
           <w:szCs w:val="24"/>
         </w:rPr>
-        <w:t>npm run dev</w:t>
+        <w:t>npm</w:t>
+      </w:r>
+      <w:proofErr w:type="spellEnd"/>
+      <w:r>
+        <w:rPr>
+          <w:sz w:val="24"/>
+          <w:szCs w:val="24"/>
+        </w:rPr>
+        <w:t xml:space="preserve"> run dev</w:t>
       </w:r>
     </w:p>
     <w:p>
@@ -262,7 +330,23 @@
           <w:sz w:val="24"/>
           <w:szCs w:val="24"/>
         </w:rPr>
-        <w:t>This will start the server using `nodemon` for automatic restarts on code changes.</w:t>
+        <w:t>This will start the server using `</w:t>
+      </w:r>
+      <w:proofErr w:type="spellStart"/>
+      <w:r>
+        <w:rPr>
+          <w:sz w:val="24"/>
+          <w:szCs w:val="24"/>
+        </w:rPr>
+        <w:t>nodemon</w:t>
+      </w:r>
+      <w:proofErr w:type="spellEnd"/>
+      <w:r>
+        <w:rPr>
+          <w:sz w:val="24"/>
+          <w:szCs w:val="24"/>
+        </w:rPr>
+        <w:t>` for automatic restarts on code changes.</w:t>
       </w:r>
       <w:r>
         <w:rPr>
@@ -352,8 +436,30 @@
         <w:rPr>
           <w:i/>
         </w:rPr>
-        <w:t>/api/signUp</w:t>
-      </w:r>
+        <w:t>/</w:t>
+      </w:r>
+      <w:proofErr w:type="spellStart"/>
+      <w:r>
+        <w:rPr>
+          <w:i/>
+        </w:rPr>
+        <w:t>api</w:t>
+      </w:r>
+      <w:proofErr w:type="spellEnd"/>
+      <w:r>
+        <w:rPr>
+          <w:i/>
+        </w:rPr>
+        <w:t>/</w:t>
+      </w:r>
+      <w:proofErr w:type="spellStart"/>
+      <w:r>
+        <w:rPr>
+          <w:i/>
+        </w:rPr>
+        <w:t>signUp</w:t>
+      </w:r>
+      <w:proofErr w:type="spellEnd"/>
       <w:r>
         <w:rPr>
           <w:b/>
@@ -433,6 +539,423 @@
         <w:rPr>
           <w:b/>
           <w:bCs/>
+          <w:sz w:val="48"/>
+          <w:szCs w:val="48"/>
+          <w:u w:val="single"/>
+        </w:rPr>
+      </w:pPr>
+      <w:r>
+        <w:rPr>
+          <w:b/>
+          <w:bCs/>
+          <w:sz w:val="48"/>
+          <w:szCs w:val="48"/>
+          <w:u w:val="single"/>
+        </w:rPr>
+        <w:t>/* ADD HTTPS explanation */</w:t>
+      </w:r>
+    </w:p>
+    <w:p>
+      <w:pPr>
+        <w:rPr>
+          <w:b/>
+          <w:bCs/>
+          <w:u w:val="single"/>
+        </w:rPr>
+      </w:pPr>
+    </w:p>
+    <w:p>
+      <w:r>
+        <w:rPr>
+          <w:b/>
+          <w:bCs/>
+          <w:u w:val="single"/>
+        </w:rPr>
+        <w:t>Sign-in:</w:t>
+      </w:r>
+    </w:p>
+    <w:p>
+      <w:r>
+        <w:rPr>
+          <w:b/>
+        </w:rPr>
+        <w:t xml:space="preserve">URL: </w:t>
+      </w:r>
+      <w:r>
+        <w:rPr>
+          <w:i/>
+        </w:rPr>
+        <w:t>/</w:t>
+      </w:r>
+      <w:proofErr w:type="spellStart"/>
+      <w:r>
+        <w:rPr>
+          <w:i/>
+        </w:rPr>
+        <w:t>api</w:t>
+      </w:r>
+      <w:proofErr w:type="spellEnd"/>
+      <w:r>
+        <w:rPr>
+          <w:i/>
+        </w:rPr>
+        <w:t>/</w:t>
+      </w:r>
+      <w:proofErr w:type="spellStart"/>
+      <w:r>
+        <w:rPr>
+          <w:i/>
+        </w:rPr>
+        <w:t>signIn</w:t>
+      </w:r>
+      <w:proofErr w:type="spellEnd"/>
+      <w:r>
+        <w:rPr>
+          <w:b/>
+        </w:rPr>
+        <w:br/>
+        <w:t xml:space="preserve">Method: </w:t>
+      </w:r>
+      <w:r>
+        <w:t>POST</w:t>
+      </w:r>
+      <w:r>
+        <w:rPr>
+          <w:b/>
+        </w:rPr>
+        <w:br/>
+        <w:t xml:space="preserve">Description: </w:t>
+      </w:r>
+      <w:r>
+        <w:t>Authenticates a user and provides a JWT token.</w:t>
+      </w:r>
+      <w:r>
+        <w:rPr>
+          <w:b/>
+        </w:rPr>
+        <w:br/>
+        <w:t>Body Parameters:</w:t>
+      </w:r>
+    </w:p>
+    <w:p>
+      <w:r>
+        <w:t>{</w:t>
+      </w:r>
+    </w:p>
+    <w:p>
+      <w:r>
+        <w:t>'email': 'user@example.com',</w:t>
+      </w:r>
+      <w:r>
+        <w:br/>
+      </w:r>
+      <w:r>
+        <w:t xml:space="preserve"> 'password': 'Password123'</w:t>
+      </w:r>
+    </w:p>
+    <w:p>
+      <w:r>
+        <w:t>}</w:t>
+      </w:r>
+    </w:p>
+    <w:p>
+      <w:pPr>
+        <w:rPr>
+          <w:b/>
+          <w:bCs/>
+          <w:u w:val="single"/>
+        </w:rPr>
+      </w:pPr>
+      <w:r>
+        <w:rPr>
+          <w:b/>
+          <w:bCs/>
+          <w:u w:val="single"/>
+        </w:rPr>
+        <w:t>Get Homepage</w:t>
+      </w:r>
+      <w:r>
+        <w:rPr>
+          <w:b/>
+          <w:bCs/>
+          <w:u w:val="single"/>
+        </w:rPr>
+        <w:t>:</w:t>
+      </w:r>
+    </w:p>
+    <w:p>
+      <w:r>
+        <w:rPr>
+          <w:b/>
+        </w:rPr>
+        <w:t xml:space="preserve">URL: </w:t>
+      </w:r>
+      <w:r>
+        <w:rPr>
+          <w:i/>
+        </w:rPr>
+        <w:t>/</w:t>
+      </w:r>
+      <w:proofErr w:type="spellStart"/>
+      <w:r>
+        <w:rPr>
+          <w:i/>
+        </w:rPr>
+        <w:t>api</w:t>
+      </w:r>
+      <w:proofErr w:type="spellEnd"/>
+      <w:r>
+        <w:rPr>
+          <w:i/>
+        </w:rPr>
+        <w:t>/</w:t>
+      </w:r>
+      <w:proofErr w:type="spellStart"/>
+      <w:r>
+        <w:rPr>
+          <w:i/>
+        </w:rPr>
+        <w:t>homeBoard</w:t>
+      </w:r>
+      <w:proofErr w:type="spellEnd"/>
+      <w:r>
+        <w:rPr>
+          <w:b/>
+        </w:rPr>
+        <w:br/>
+        <w:t xml:space="preserve">Method: </w:t>
+      </w:r>
+      <w:r>
+        <w:t>GET</w:t>
+      </w:r>
+      <w:r>
+        <w:rPr>
+          <w:b/>
+        </w:rPr>
+        <w:br/>
+        <w:t xml:space="preserve">Description: </w:t>
+      </w:r>
+      <w:r>
+        <w:t>Returns home page content.</w:t>
+      </w:r>
+    </w:p>
+    <w:p>
+      <w:pPr>
+        <w:rPr>
+          <w:b/>
+          <w:bCs/>
+          <w:u w:val="single"/>
+        </w:rPr>
+      </w:pPr>
+      <w:r>
+        <w:rPr>
+          <w:b/>
+          <w:bCs/>
+          <w:u w:val="single"/>
+        </w:rPr>
+        <w:t>Get User Homepage</w:t>
+      </w:r>
+      <w:r>
+        <w:rPr>
+          <w:b/>
+          <w:bCs/>
+          <w:u w:val="single"/>
+        </w:rPr>
+        <w:t>:</w:t>
+      </w:r>
+    </w:p>
+    <w:p>
+      <w:r>
+        <w:rPr>
+          <w:b/>
+        </w:rPr>
+        <w:t xml:space="preserve">URL: </w:t>
+      </w:r>
+      <w:r>
+        <w:rPr>
+          <w:i/>
+        </w:rPr>
+        <w:t>/</w:t>
+      </w:r>
+      <w:proofErr w:type="spellStart"/>
+      <w:r>
+        <w:rPr>
+          <w:i/>
+        </w:rPr>
+        <w:t>api</w:t>
+      </w:r>
+      <w:proofErr w:type="spellEnd"/>
+      <w:r>
+        <w:rPr>
+          <w:i/>
+        </w:rPr>
+        <w:t>/</w:t>
+      </w:r>
+      <w:proofErr w:type="spellStart"/>
+      <w:r>
+        <w:rPr>
+          <w:i/>
+        </w:rPr>
+        <w:t>userBoard</w:t>
+      </w:r>
+      <w:proofErr w:type="spellEnd"/>
+      <w:r>
+        <w:rPr>
+          <w:b/>
+        </w:rPr>
+        <w:br/>
+        <w:t xml:space="preserve">Method: </w:t>
+      </w:r>
+      <w:r>
+        <w:t>GET</w:t>
+      </w:r>
+      <w:r>
+        <w:rPr>
+          <w:b/>
+        </w:rPr>
+        <w:br/>
+        <w:t xml:space="preserve">Description: </w:t>
+      </w:r>
+      <w:r>
+        <w:t>Returns user board content.</w:t>
+      </w:r>
+      <w:r>
+        <w:rPr>
+          <w:b/>
+        </w:rPr>
+        <w:br/>
+        <w:t>Headers:</w:t>
+      </w:r>
+    </w:p>
+    <w:p>
+      <w:r>
+        <w:t>{</w:t>
+      </w:r>
+    </w:p>
+    <w:p>
+      <w:r>
+        <w:t>'x-access-token': '&lt;JWT_TOKEN&gt;'</w:t>
+      </w:r>
+    </w:p>
+    <w:p>
+      <w:r>
+        <w:t>}</w:t>
+      </w:r>
+    </w:p>
+    <w:p>
+      <w:pPr>
+        <w:rPr>
+          <w:b/>
+          <w:bCs/>
+          <w:u w:val="single"/>
+        </w:rPr>
+      </w:pPr>
+      <w:r>
+        <w:rPr>
+          <w:b/>
+          <w:bCs/>
+          <w:u w:val="single"/>
+        </w:rPr>
+        <w:t>Get Supervisor Homepage</w:t>
+      </w:r>
+      <w:r>
+        <w:rPr>
+          <w:b/>
+          <w:bCs/>
+          <w:u w:val="single"/>
+        </w:rPr>
+        <w:t>:</w:t>
+      </w:r>
+    </w:p>
+    <w:p>
+      <w:r>
+        <w:rPr>
+          <w:b/>
+        </w:rPr>
+        <w:t xml:space="preserve">URL: </w:t>
+      </w:r>
+      <w:r>
+        <w:rPr>
+          <w:i/>
+        </w:rPr>
+        <w:t>/</w:t>
+      </w:r>
+      <w:proofErr w:type="spellStart"/>
+      <w:r>
+        <w:rPr>
+          <w:i/>
+        </w:rPr>
+        <w:t>api</w:t>
+      </w:r>
+      <w:proofErr w:type="spellEnd"/>
+      <w:r>
+        <w:rPr>
+          <w:i/>
+        </w:rPr>
+        <w:t>/</w:t>
+      </w:r>
+      <w:proofErr w:type="spellStart"/>
+      <w:r>
+        <w:rPr>
+          <w:i/>
+        </w:rPr>
+        <w:t>supervisorBoard</w:t>
+      </w:r>
+      <w:proofErr w:type="spellEnd"/>
+      <w:r>
+        <w:rPr>
+          <w:b/>
+        </w:rPr>
+        <w:br/>
+        <w:t xml:space="preserve">Method: </w:t>
+      </w:r>
+      <w:r>
+        <w:t>GET</w:t>
+      </w:r>
+      <w:r>
+        <w:rPr>
+          <w:b/>
+        </w:rPr>
+        <w:br/>
+        <w:t xml:space="preserve">Description: </w:t>
+      </w:r>
+      <w:r>
+        <w:t>Returns supervisor board content.</w:t>
+      </w:r>
+      <w:r>
+        <w:rPr>
+          <w:b/>
+        </w:rPr>
+        <w:br/>
+        <w:t>Headers:</w:t>
+      </w:r>
+    </w:p>
+    <w:p>
+      <w:r>
+        <w:t>{</w:t>
+      </w:r>
+    </w:p>
+    <w:p>
+      <w:r>
+        <w:t xml:space="preserve">'x-access-token': </w:t>
+      </w:r>
+      <w:r>
+        <w:t xml:space="preserve"> </w:t>
+      </w:r>
+      <w:r>
+        <w:t>'&lt;JWT_TOKEN&gt;'</w:t>
+      </w:r>
+    </w:p>
+    <w:p>
+      <w:r>
+        <w:t>}</w:t>
+      </w:r>
+    </w:p>
+    <w:p>
+      <w:pPr>
+        <w:rPr>
+          <w:b/>
+          <w:bCs/>
           <w:u w:val="single"/>
         </w:rPr>
       </w:pPr>
@@ -447,330 +970,6 @@
       </w:pPr>
     </w:p>
     <w:p>
-      <w:r>
-        <w:rPr>
-          <w:b/>
-          <w:bCs/>
-          <w:u w:val="single"/>
-        </w:rPr>
-        <w:lastRenderedPageBreak/>
-        <w:t>Sign-in:</w:t>
-      </w:r>
-    </w:p>
-    <w:p>
-      <w:r>
-        <w:rPr>
-          <w:b/>
-        </w:rPr>
-        <w:t xml:space="preserve">URL: </w:t>
-      </w:r>
-      <w:r>
-        <w:rPr>
-          <w:i/>
-        </w:rPr>
-        <w:t>/api/signIn</w:t>
-      </w:r>
-      <w:r>
-        <w:rPr>
-          <w:b/>
-        </w:rPr>
-        <w:br/>
-        <w:t xml:space="preserve">Method: </w:t>
-      </w:r>
-      <w:r>
-        <w:t>POST</w:t>
-      </w:r>
-      <w:r>
-        <w:rPr>
-          <w:b/>
-        </w:rPr>
-        <w:br/>
-        <w:t xml:space="preserve">Description: </w:t>
-      </w:r>
-      <w:r>
-        <w:t>Authenticates a user and provides a JWT token.</w:t>
-      </w:r>
-      <w:r>
-        <w:rPr>
-          <w:b/>
-        </w:rPr>
-        <w:br/>
-        <w:t>Body Parameters:</w:t>
-      </w:r>
-    </w:p>
-    <w:p>
-      <w:r>
-        <w:t>{</w:t>
-      </w:r>
-    </w:p>
-    <w:p>
-      <w:r>
-        <w:t>'email': 'user@example.com',</w:t>
-      </w:r>
-      <w:r>
-        <w:br/>
-      </w:r>
-      <w:r>
-        <w:t xml:space="preserve"> 'password': 'Password123'</w:t>
-      </w:r>
-    </w:p>
-    <w:p>
-      <w:r>
-        <w:t>}</w:t>
-      </w:r>
-    </w:p>
-    <w:p>
-      <w:pPr>
-        <w:rPr>
-          <w:b/>
-          <w:bCs/>
-          <w:u w:val="single"/>
-        </w:rPr>
-      </w:pPr>
-      <w:r>
-        <w:rPr>
-          <w:b/>
-          <w:bCs/>
-          <w:u w:val="single"/>
-        </w:rPr>
-        <w:t>Get Homepage</w:t>
-      </w:r>
-      <w:r>
-        <w:rPr>
-          <w:b/>
-          <w:bCs/>
-          <w:u w:val="single"/>
-        </w:rPr>
-        <w:t>:</w:t>
-      </w:r>
-    </w:p>
-    <w:p>
-      <w:r>
-        <w:rPr>
-          <w:b/>
-        </w:rPr>
-        <w:t xml:space="preserve">URL: </w:t>
-      </w:r>
-      <w:r>
-        <w:rPr>
-          <w:i/>
-        </w:rPr>
-        <w:t>/api/homeBoard</w:t>
-      </w:r>
-      <w:r>
-        <w:rPr>
-          <w:b/>
-        </w:rPr>
-        <w:br/>
-        <w:t xml:space="preserve">Method: </w:t>
-      </w:r>
-      <w:r>
-        <w:t>GET</w:t>
-      </w:r>
-      <w:r>
-        <w:rPr>
-          <w:b/>
-        </w:rPr>
-        <w:br/>
-        <w:t xml:space="preserve">Description: </w:t>
-      </w:r>
-      <w:r>
-        <w:t>Returns home page content.</w:t>
-      </w:r>
-    </w:p>
-    <w:p>
-      <w:pPr>
-        <w:rPr>
-          <w:b/>
-          <w:bCs/>
-          <w:u w:val="single"/>
-        </w:rPr>
-      </w:pPr>
-      <w:r>
-        <w:rPr>
-          <w:b/>
-          <w:bCs/>
-          <w:u w:val="single"/>
-        </w:rPr>
-        <w:t xml:space="preserve">Get </w:t>
-      </w:r>
-      <w:r>
-        <w:rPr>
-          <w:b/>
-          <w:bCs/>
-          <w:u w:val="single"/>
-        </w:rPr>
-        <w:t>User Homepage</w:t>
-      </w:r>
-      <w:r>
-        <w:rPr>
-          <w:b/>
-          <w:bCs/>
-          <w:u w:val="single"/>
-        </w:rPr>
-        <w:t>:</w:t>
-      </w:r>
-    </w:p>
-    <w:p>
-      <w:r>
-        <w:rPr>
-          <w:b/>
-        </w:rPr>
-        <w:t xml:space="preserve">URL: </w:t>
-      </w:r>
-      <w:r>
-        <w:rPr>
-          <w:i/>
-        </w:rPr>
-        <w:t>/api/userBoard</w:t>
-      </w:r>
-      <w:r>
-        <w:rPr>
-          <w:b/>
-        </w:rPr>
-        <w:br/>
-        <w:t xml:space="preserve">Method: </w:t>
-      </w:r>
-      <w:r>
-        <w:t>GET</w:t>
-      </w:r>
-      <w:r>
-        <w:rPr>
-          <w:b/>
-        </w:rPr>
-        <w:br/>
-        <w:t xml:space="preserve">Description: </w:t>
-      </w:r>
-      <w:r>
-        <w:t>Returns user board content.</w:t>
-      </w:r>
-      <w:r>
-        <w:rPr>
-          <w:b/>
-        </w:rPr>
-        <w:br/>
-        <w:t>Headers:</w:t>
-      </w:r>
-    </w:p>
-    <w:p>
-      <w:r>
-        <w:t>{</w:t>
-      </w:r>
-    </w:p>
-    <w:p>
-      <w:r>
-        <w:t>'x-access-token': '&lt;JWT_TOKEN&gt;'</w:t>
-      </w:r>
-    </w:p>
-    <w:p>
-      <w:r>
-        <w:t>}</w:t>
-      </w:r>
-    </w:p>
-    <w:p>
-      <w:pPr>
-        <w:rPr>
-          <w:b/>
-          <w:bCs/>
-          <w:u w:val="single"/>
-        </w:rPr>
-      </w:pPr>
-      <w:r>
-        <w:rPr>
-          <w:b/>
-          <w:bCs/>
-          <w:u w:val="single"/>
-        </w:rPr>
-        <w:t xml:space="preserve">Get </w:t>
-      </w:r>
-      <w:r>
-        <w:rPr>
-          <w:b/>
-          <w:bCs/>
-          <w:u w:val="single"/>
-        </w:rPr>
-        <w:t xml:space="preserve">Supervisor </w:t>
-      </w:r>
-      <w:r>
-        <w:rPr>
-          <w:b/>
-          <w:bCs/>
-          <w:u w:val="single"/>
-        </w:rPr>
-        <w:t>Homepage</w:t>
-      </w:r>
-      <w:r>
-        <w:rPr>
-          <w:b/>
-          <w:bCs/>
-          <w:u w:val="single"/>
-        </w:rPr>
-        <w:t>:</w:t>
-      </w:r>
-    </w:p>
-    <w:p>
-      <w:r>
-        <w:rPr>
-          <w:b/>
-        </w:rPr>
-        <w:t xml:space="preserve">URL: </w:t>
-      </w:r>
-      <w:r>
-        <w:rPr>
-          <w:i/>
-        </w:rPr>
-        <w:t>/api/supervisorBoard</w:t>
-      </w:r>
-      <w:r>
-        <w:rPr>
-          <w:b/>
-        </w:rPr>
-        <w:br/>
-        <w:t xml:space="preserve">Method: </w:t>
-      </w:r>
-      <w:r>
-        <w:t>GET</w:t>
-      </w:r>
-      <w:r>
-        <w:rPr>
-          <w:b/>
-        </w:rPr>
-        <w:br/>
-        <w:t xml:space="preserve">Description: </w:t>
-      </w:r>
-      <w:r>
-        <w:t>Returns supervisor board content.</w:t>
-      </w:r>
-      <w:r>
-        <w:rPr>
-          <w:b/>
-        </w:rPr>
-        <w:br/>
-        <w:t>Headers:</w:t>
-      </w:r>
-    </w:p>
-    <w:p>
-      <w:r>
-        <w:t>{</w:t>
-      </w:r>
-    </w:p>
-    <w:p>
-      <w:r>
-        <w:t xml:space="preserve">'x-access-token': </w:t>
-      </w:r>
-      <w:r>
-        <w:t xml:space="preserve"> </w:t>
-      </w:r>
-      <w:r>
-        <w:t>'&lt;JWT_TOKEN&gt;'</w:t>
-      </w:r>
-    </w:p>
-    <w:p>
-      <w:r>
-        <w:t>}</w:t>
-      </w:r>
-    </w:p>
-    <w:p>
       <w:pPr>
         <w:rPr>
           <w:b/>
@@ -798,13 +997,106 @@
       </w:pPr>
     </w:p>
     <w:p>
-      <w:pPr>
+      <w:r>
         <w:rPr>
           <w:b/>
           <w:bCs/>
           <w:u w:val="single"/>
         </w:rPr>
-      </w:pPr>
+        <w:t>Get Admin Homepage</w:t>
+      </w:r>
+      <w:r>
+        <w:rPr>
+          <w:b/>
+          <w:bCs/>
+          <w:u w:val="single"/>
+        </w:rPr>
+        <w:t>:</w:t>
+      </w:r>
+    </w:p>
+    <w:p>
+      <w:r>
+        <w:rPr>
+          <w:b/>
+        </w:rPr>
+        <w:t xml:space="preserve">URL: </w:t>
+      </w:r>
+      <w:r>
+        <w:rPr>
+          <w:i/>
+        </w:rPr>
+        <w:t>/</w:t>
+      </w:r>
+      <w:proofErr w:type="spellStart"/>
+      <w:r>
+        <w:rPr>
+          <w:i/>
+        </w:rPr>
+        <w:t>api</w:t>
+      </w:r>
+      <w:proofErr w:type="spellEnd"/>
+      <w:r>
+        <w:rPr>
+          <w:i/>
+        </w:rPr>
+        <w:t>/</w:t>
+      </w:r>
+      <w:proofErr w:type="spellStart"/>
+      <w:r>
+        <w:rPr>
+          <w:i/>
+        </w:rPr>
+        <w:t>adminBoard</w:t>
+      </w:r>
+      <w:proofErr w:type="spellEnd"/>
+      <w:r>
+        <w:rPr>
+          <w:b/>
+        </w:rPr>
+        <w:br/>
+        <w:t xml:space="preserve">Method: </w:t>
+      </w:r>
+      <w:r>
+        <w:t>GET</w:t>
+      </w:r>
+      <w:r>
+        <w:rPr>
+          <w:b/>
+        </w:rPr>
+        <w:br/>
+        <w:t xml:space="preserve">Description: </w:t>
+      </w:r>
+      <w:r>
+        <w:t>Returns admin board content.</w:t>
+      </w:r>
+      <w:r>
+        <w:rPr>
+          <w:b/>
+        </w:rPr>
+        <w:br/>
+        <w:t>Headers:</w:t>
+      </w:r>
+    </w:p>
+    <w:p>
+      <w:r>
+        <w:t>{</w:t>
+      </w:r>
+    </w:p>
+    <w:p>
+      <w:r>
+        <w:t>'x-access-token':</w:t>
+      </w:r>
+      <w:r>
+        <w:t xml:space="preserve"> </w:t>
+      </w:r>
+      <w:r>
+        <w:t xml:space="preserve"> '&lt;JWT_TOKEN&gt;'</w:t>
+      </w:r>
+    </w:p>
+    <w:p>
+      <w:r>
+        <w:t>}</w:t>
+      </w:r>
     </w:p>
     <w:p>
       <w:pPr>
@@ -814,16 +1106,13 @@
           <w:u w:val="single"/>
         </w:rPr>
       </w:pPr>
-    </w:p>
-    <w:p>
       <w:r>
         <w:rPr>
           <w:b/>
           <w:bCs/>
           <w:u w:val="single"/>
         </w:rPr>
-        <w:lastRenderedPageBreak/>
-        <w:t xml:space="preserve">Get </w:t>
+        <w:t>Add Supervisor</w:t>
       </w:r>
       <w:r>
         <w:rPr>
@@ -831,109 +1120,138 @@
           <w:bCs/>
           <w:u w:val="single"/>
         </w:rPr>
-        <w:t>Admin</w:t>
-      </w:r>
-      <w:r>
+        <w:t>:</w:t>
+      </w:r>
+    </w:p>
+    <w:p>
+      <w:r>
+        <w:rPr>
+          <w:b/>
+        </w:rPr>
+        <w:t xml:space="preserve">URL: </w:t>
+      </w:r>
+      <w:r>
+        <w:rPr>
+          <w:i/>
+        </w:rPr>
+        <w:t>/</w:t>
+      </w:r>
+      <w:proofErr w:type="spellStart"/>
+      <w:r>
+        <w:rPr>
+          <w:i/>
+        </w:rPr>
+        <w:t>api</w:t>
+      </w:r>
+      <w:proofErr w:type="spellEnd"/>
+      <w:r>
+        <w:rPr>
+          <w:i/>
+        </w:rPr>
+        <w:t>/</w:t>
+      </w:r>
+      <w:proofErr w:type="spellStart"/>
+      <w:r>
+        <w:rPr>
+          <w:i/>
+        </w:rPr>
+        <w:t>addSupervisor</w:t>
+      </w:r>
+      <w:proofErr w:type="spellEnd"/>
+      <w:r>
+        <w:rPr>
+          <w:b/>
+        </w:rPr>
+        <w:br/>
+        <w:t xml:space="preserve">Method: </w:t>
+      </w:r>
+      <w:r>
+        <w:t>PUT</w:t>
+      </w:r>
+      <w:r>
+        <w:rPr>
+          <w:b/>
+        </w:rPr>
+        <w:br/>
+        <w:t xml:space="preserve">Description: </w:t>
+      </w:r>
+      <w:r>
+        <w:t>Adds supervisor role to a user.</w:t>
+      </w:r>
+      <w:r>
+        <w:rPr>
+          <w:b/>
+        </w:rPr>
+        <w:br/>
+        <w:t>Headers:</w:t>
+      </w:r>
+    </w:p>
+    <w:p>
+      <w:r>
+        <w:t>{</w:t>
+      </w:r>
+    </w:p>
+    <w:p>
+      <w:r>
+        <w:t xml:space="preserve">'x-access-token': </w:t>
+      </w:r>
+      <w:r>
+        <w:t xml:space="preserve"> </w:t>
+      </w:r>
+      <w:r>
+        <w:t>'&lt;JWT_TOKEN&gt;'</w:t>
+      </w:r>
+    </w:p>
+    <w:p>
+      <w:r>
+        <w:t>}</w:t>
+      </w:r>
+    </w:p>
+    <w:p>
+      <w:r>
+        <w:rPr>
+          <w:b/>
+        </w:rPr>
+        <w:t>Body Parameters:</w:t>
+      </w:r>
+    </w:p>
+    <w:p>
+      <w:r>
+        <w:t>{</w:t>
+      </w:r>
+    </w:p>
+    <w:p>
+      <w:r>
+        <w:t>'email': 'user@example.com'</w:t>
+      </w:r>
+    </w:p>
+    <w:p>
+      <w:r>
+        <w:t>}</w:t>
+      </w:r>
+    </w:p>
+    <w:p>
+      <w:pPr>
         <w:rPr>
           <w:b/>
           <w:bCs/>
           <w:u w:val="single"/>
         </w:rPr>
-        <w:t xml:space="preserve"> Homepage</w:t>
-      </w:r>
+      </w:pPr>
       <w:r>
         <w:rPr>
           <w:b/>
           <w:bCs/>
           <w:u w:val="single"/>
         </w:rPr>
-        <w:t>:</w:t>
-      </w:r>
-    </w:p>
-    <w:p>
-      <w:r>
-        <w:rPr>
-          <w:b/>
-        </w:rPr>
-        <w:t xml:space="preserve">URL: </w:t>
-      </w:r>
-      <w:r>
-        <w:rPr>
-          <w:i/>
-        </w:rPr>
-        <w:t>/api/adminBoard</w:t>
-      </w:r>
-      <w:r>
-        <w:rPr>
-          <w:b/>
-        </w:rPr>
-        <w:br/>
-        <w:t xml:space="preserve">Method: </w:t>
-      </w:r>
-      <w:r>
-        <w:t>GET</w:t>
-      </w:r>
-      <w:r>
-        <w:rPr>
-          <w:b/>
-        </w:rPr>
-        <w:br/>
-        <w:t xml:space="preserve">Description: </w:t>
-      </w:r>
-      <w:r>
-        <w:t>Returns admin board content.</w:t>
-      </w:r>
-      <w:r>
-        <w:rPr>
-          <w:b/>
-        </w:rPr>
-        <w:br/>
-        <w:t>Headers:</w:t>
-      </w:r>
-    </w:p>
-    <w:p>
-      <w:r>
-        <w:t>{</w:t>
-      </w:r>
-    </w:p>
-    <w:p>
-      <w:r>
-        <w:t>'x-access-token':</w:t>
-      </w:r>
-      <w:r>
-        <w:t xml:space="preserve"> </w:t>
-      </w:r>
-      <w:r>
-        <w:t xml:space="preserve"> '&lt;JWT_TOKEN&gt;'</w:t>
-      </w:r>
-    </w:p>
-    <w:p>
-      <w:r>
-        <w:t>}</w:t>
-      </w:r>
-    </w:p>
-    <w:p>
-      <w:pPr>
+        <w:t>Remove Supervisor</w:t>
+      </w:r>
+      <w:r>
         <w:rPr>
           <w:b/>
           <w:bCs/>
           <w:u w:val="single"/>
         </w:rPr>
-      </w:pPr>
-      <w:r>
-        <w:rPr>
-          <w:b/>
-          <w:bCs/>
-          <w:u w:val="single"/>
-        </w:rPr>
-        <w:t>Add Supervisor</w:t>
-      </w:r>
-      <w:r>
-        <w:rPr>
-          <w:b/>
-          <w:bCs/>
-          <w:u w:val="single"/>
-        </w:rPr>
         <w:t>:</w:t>
       </w:r>
     </w:p>
@@ -948,126 +1266,30 @@
         <w:rPr>
           <w:i/>
         </w:rPr>
-        <w:t>/api/addSupervisor</w:t>
-      </w:r>
-      <w:r>
-        <w:rPr>
-          <w:b/>
-        </w:rPr>
-        <w:br/>
-        <w:t xml:space="preserve">Method: </w:t>
-      </w:r>
-      <w:r>
-        <w:t>PUT</w:t>
-      </w:r>
-      <w:r>
-        <w:rPr>
-          <w:b/>
-        </w:rPr>
-        <w:br/>
-        <w:t xml:space="preserve">Description: </w:t>
-      </w:r>
-      <w:r>
-        <w:t>Adds supervisor role to a user.</w:t>
-      </w:r>
-      <w:r>
-        <w:rPr>
-          <w:b/>
-        </w:rPr>
-        <w:br/>
-        <w:t>Headers:</w:t>
-      </w:r>
-    </w:p>
-    <w:p>
-      <w:r>
-        <w:t>{</w:t>
-      </w:r>
-    </w:p>
-    <w:p>
-      <w:r>
-        <w:t xml:space="preserve">'x-access-token': </w:t>
-      </w:r>
-      <w:r>
-        <w:t xml:space="preserve"> </w:t>
-      </w:r>
-      <w:r>
-        <w:t>'&lt;JWT_TOKEN&gt;'</w:t>
-      </w:r>
-    </w:p>
-    <w:p>
-      <w:r>
-        <w:t>}</w:t>
-      </w:r>
-    </w:p>
-    <w:p>
-      <w:r>
-        <w:rPr>
-          <w:b/>
-        </w:rPr>
-        <w:t>Body Parameters:</w:t>
-      </w:r>
-    </w:p>
-    <w:p>
-      <w:r>
-        <w:t>{</w:t>
-      </w:r>
-    </w:p>
-    <w:p>
-      <w:r>
-        <w:t>'email': 'user@example.com'</w:t>
-      </w:r>
-    </w:p>
-    <w:p>
-      <w:r>
-        <w:t>}</w:t>
-      </w:r>
-    </w:p>
-    <w:p>
-      <w:pPr>
-        <w:rPr>
-          <w:b/>
-          <w:bCs/>
-          <w:u w:val="single"/>
-        </w:rPr>
-      </w:pPr>
-      <w:r>
-        <w:rPr>
-          <w:b/>
-          <w:bCs/>
-          <w:u w:val="single"/>
-        </w:rPr>
-        <w:t>Remove</w:t>
-      </w:r>
-      <w:r>
-        <w:rPr>
-          <w:b/>
-          <w:bCs/>
-          <w:u w:val="single"/>
-        </w:rPr>
-        <w:t xml:space="preserve"> Supervisor</w:t>
-      </w:r>
-      <w:r>
-        <w:rPr>
-          <w:b/>
-          <w:bCs/>
-          <w:u w:val="single"/>
-        </w:rPr>
-        <w:t>:</w:t>
-      </w:r>
-    </w:p>
-    <w:p>
-      <w:r>
-        <w:rPr>
-          <w:b/>
-        </w:rPr>
-        <w:t xml:space="preserve">URL: </w:t>
-      </w:r>
+        <w:t>/</w:t>
+      </w:r>
+      <w:proofErr w:type="spellStart"/>
       <w:r>
         <w:rPr>
           <w:i/>
         </w:rPr>
-        <w:t>/api/removeSupervisor</w:t>
-      </w:r>
+        <w:t>api</w:t>
+      </w:r>
+      <w:proofErr w:type="spellEnd"/>
+      <w:r>
+        <w:rPr>
+          <w:i/>
+        </w:rPr>
+        <w:t>/</w:t>
+      </w:r>
+      <w:proofErr w:type="spellStart"/>
+      <w:r>
+        <w:rPr>
+          <w:i/>
+        </w:rPr>
+        <w:t>removeSupervisor</w:t>
+      </w:r>
+      <w:proofErr w:type="spellEnd"/>
       <w:r>
         <w:rPr>
           <w:b/>
@@ -1154,7 +1376,6 @@
           <w:sz w:val="32"/>
           <w:szCs w:val="32"/>
         </w:rPr>
-        <w:lastRenderedPageBreak/>
         <w:t>4. Functionalities Overview</w:t>
       </w:r>
     </w:p>
@@ -1209,7 +1430,23 @@
           <w:sz w:val="24"/>
           <w:szCs w:val="24"/>
         </w:rPr>
-        <w:t>Passwords are hashed using bcrypt for security.</w:t>
+        <w:t xml:space="preserve">Passwords are hashed using </w:t>
+      </w:r>
+      <w:proofErr w:type="spellStart"/>
+      <w:r>
+        <w:rPr>
+          <w:sz w:val="24"/>
+          <w:szCs w:val="24"/>
+        </w:rPr>
+        <w:t>bcrypt</w:t>
+      </w:r>
+      <w:proofErr w:type="spellEnd"/>
+      <w:r>
+        <w:rPr>
+          <w:sz w:val="24"/>
+          <w:szCs w:val="24"/>
+        </w:rPr>
+        <w:t xml:space="preserve"> for security.</w:t>
       </w:r>
       <w:r>
         <w:rPr>
@@ -2291,6 +2528,7 @@
   <w:style w:type="character" w:default="1" w:styleId="DefaultParagraphFont">
     <w:name w:val="Default Paragraph Font"/>
     <w:uiPriority w:val="1"/>
+    <w:semiHidden/>
     <w:unhideWhenUsed/>
   </w:style>
   <w:style w:type="table" w:default="1" w:styleId="TableNormal">

</xml_diff>

<commit_message>
updated https + usermanual
</commit_message>
<xml_diff>
--- a/User_Manual_Server.docx
+++ b/User_Manual_Server.docx
@@ -6,9 +6,13 @@
       <w:pPr>
         <w:pStyle w:val="Heading1"/>
         <w:jc w:val="center"/>
-      </w:pPr>
-      <w:r>
-        <w:rPr>
+        <w:rPr>
+          <w:rFonts w:cstheme="majorHAnsi"/>
+        </w:rPr>
+      </w:pPr>
+      <w:r>
+        <w:rPr>
+          <w:rFonts w:cstheme="majorHAnsi"/>
           <w:color w:val="003366"/>
           <w:sz w:val="48"/>
         </w:rPr>
@@ -19,12 +23,14 @@
       <w:pPr>
         <w:pStyle w:val="Heading2"/>
         <w:rPr>
+          <w:rFonts w:cstheme="majorHAnsi"/>
           <w:sz w:val="32"/>
           <w:szCs w:val="32"/>
         </w:rPr>
       </w:pPr>
       <w:r>
         <w:rPr>
+          <w:rFonts w:cstheme="majorHAnsi"/>
           <w:sz w:val="32"/>
           <w:szCs w:val="32"/>
         </w:rPr>
@@ -34,12 +40,14 @@
     <w:p>
       <w:pPr>
         <w:rPr>
+          <w:rFonts w:asciiTheme="majorHAnsi" w:hAnsiTheme="majorHAnsi" w:cstheme="majorHAnsi"/>
           <w:sz w:val="24"/>
           <w:szCs w:val="24"/>
         </w:rPr>
       </w:pPr>
       <w:r>
         <w:rPr>
+          <w:rFonts w:asciiTheme="majorHAnsi" w:hAnsiTheme="majorHAnsi" w:cstheme="majorHAnsi"/>
           <w:sz w:val="24"/>
           <w:szCs w:val="24"/>
         </w:rPr>
@@ -50,31 +58,292 @@
       <w:pPr>
         <w:pStyle w:val="Heading2"/>
         <w:rPr>
+          <w:rFonts w:cstheme="majorHAnsi"/>
           <w:sz w:val="32"/>
           <w:szCs w:val="32"/>
         </w:rPr>
       </w:pPr>
       <w:r>
         <w:rPr>
+          <w:rFonts w:cstheme="majorHAnsi"/>
           <w:sz w:val="32"/>
           <w:szCs w:val="32"/>
         </w:rPr>
-        <w:t xml:space="preserve">2. How to Turn </w:t>
-      </w:r>
+        <w:t>2. Setting Up HTTPS</w:t>
+      </w:r>
+    </w:p>
+    <w:p>
+      <w:pPr>
+        <w:rPr>
+          <w:rFonts w:asciiTheme="majorHAnsi" w:hAnsiTheme="majorHAnsi" w:cstheme="majorHAnsi"/>
+        </w:rPr>
+      </w:pPr>
+      <w:r>
+        <w:rPr>
+          <w:rFonts w:asciiTheme="majorHAnsi" w:hAnsiTheme="majorHAnsi" w:cstheme="majorHAnsi"/>
+        </w:rPr>
+        <w:t>This server can be configured to run over HTTPS for secure communication. Below are the steps to set up HTTPS with self-signed certificates:</w:t>
+      </w:r>
+    </w:p>
+    <w:p>
+      <w:pPr>
+        <w:rPr>
+          <w:rFonts w:asciiTheme="majorHAnsi" w:hAnsiTheme="majorHAnsi" w:cstheme="majorHAnsi"/>
+          <w:b/>
+          <w:bCs/>
+        </w:rPr>
+      </w:pPr>
+      <w:r>
+        <w:rPr>
+          <w:rFonts w:asciiTheme="majorHAnsi" w:hAnsiTheme="majorHAnsi" w:cstheme="majorHAnsi"/>
+        </w:rPr>
+        <w:t>Prerequisites:</w:t>
+      </w:r>
+      <w:r>
+        <w:rPr>
+          <w:rFonts w:asciiTheme="majorHAnsi" w:hAnsiTheme="majorHAnsi" w:cstheme="majorHAnsi"/>
+          <w:b/>
+          <w:bCs/>
+        </w:rPr>
+        <w:br/>
+      </w:r>
+      <w:r>
+        <w:rPr>
+          <w:rFonts w:asciiTheme="majorHAnsi" w:hAnsiTheme="majorHAnsi" w:cstheme="majorHAnsi"/>
+        </w:rPr>
+        <w:t>1. OpenSSL installed on your machine (for generating self-signed certificates).</w:t>
+      </w:r>
+      <w:r>
+        <w:rPr>
+          <w:rFonts w:asciiTheme="majorHAnsi" w:hAnsiTheme="majorHAnsi" w:cstheme="majorHAnsi"/>
+          <w:b/>
+          <w:bCs/>
+        </w:rPr>
+        <w:br/>
+      </w:r>
+      <w:r>
+        <w:rPr>
+          <w:rFonts w:asciiTheme="majorHAnsi" w:hAnsiTheme="majorHAnsi" w:cstheme="majorHAnsi"/>
+        </w:rPr>
+        <w:t>2. Node.js installed.</w:t>
+      </w:r>
+    </w:p>
+    <w:p>
+      <w:pPr>
+        <w:rPr>
+          <w:rFonts w:asciiTheme="majorHAnsi" w:hAnsiTheme="majorHAnsi" w:cstheme="majorHAnsi"/>
+          <w:u w:val="single"/>
+        </w:rPr>
+      </w:pPr>
+      <w:r>
+        <w:rPr>
+          <w:rFonts w:asciiTheme="majorHAnsi" w:hAnsiTheme="majorHAnsi" w:cstheme="majorHAnsi"/>
+          <w:u w:val="single"/>
+        </w:rPr>
+        <w:t>1. Generate Self-Signed Certificates:</w:t>
+      </w:r>
+    </w:p>
+    <w:p>
+      <w:pPr>
+        <w:rPr>
+          <w:rFonts w:asciiTheme="majorHAnsi" w:hAnsiTheme="majorHAnsi" w:cstheme="majorHAnsi"/>
+        </w:rPr>
+      </w:pPr>
+      <w:r>
+        <w:rPr>
+          <w:rFonts w:asciiTheme="majorHAnsi" w:hAnsiTheme="majorHAnsi" w:cstheme="majorHAnsi"/>
+        </w:rPr>
+        <w:t xml:space="preserve"> - Run the following command in your terminal to generate a self-signed certificate and key:</w:t>
+      </w:r>
+    </w:p>
+    <w:p>
+      <w:pPr>
+        <w:jc w:val="center"/>
+        <w:rPr>
+          <w:rFonts w:asciiTheme="majorHAnsi" w:hAnsiTheme="majorHAnsi" w:cstheme="majorHAnsi"/>
+        </w:rPr>
+      </w:pPr>
+      <w:r>
+        <w:rPr>
+          <w:rFonts w:asciiTheme="majorHAnsi" w:hAnsiTheme="majorHAnsi" w:cstheme="majorHAnsi"/>
+        </w:rPr>
+        <w:t xml:space="preserve"> “</w:t>
+      </w:r>
+      <w:r>
+        <w:rPr>
+          <w:rFonts w:asciiTheme="majorHAnsi" w:hAnsiTheme="majorHAnsi" w:cstheme="majorHAnsi"/>
+        </w:rPr>
+        <w:t>bash</w:t>
+      </w:r>
+      <w:r>
+        <w:rPr>
+          <w:rFonts w:asciiTheme="majorHAnsi" w:hAnsiTheme="majorHAnsi" w:cstheme="majorHAnsi"/>
+        </w:rPr>
+        <w:t xml:space="preserve"> </w:t>
+      </w:r>
+      <w:proofErr w:type="spellStart"/>
+      <w:r>
+        <w:rPr>
+          <w:rFonts w:asciiTheme="majorHAnsi" w:hAnsiTheme="majorHAnsi" w:cstheme="majorHAnsi"/>
+        </w:rPr>
+        <w:t>openssl</w:t>
+      </w:r>
+      <w:proofErr w:type="spellEnd"/>
+      <w:r>
+        <w:rPr>
+          <w:rFonts w:asciiTheme="majorHAnsi" w:hAnsiTheme="majorHAnsi" w:cstheme="majorHAnsi"/>
+        </w:rPr>
+        <w:t xml:space="preserve"> req -nodes -new -x509 -</w:t>
+      </w:r>
+      <w:proofErr w:type="spellStart"/>
+      <w:r>
+        <w:rPr>
+          <w:rFonts w:asciiTheme="majorHAnsi" w:hAnsiTheme="majorHAnsi" w:cstheme="majorHAnsi"/>
+        </w:rPr>
+        <w:t>keyout</w:t>
+      </w:r>
+      <w:proofErr w:type="spellEnd"/>
+      <w:r>
+        <w:rPr>
+          <w:rFonts w:asciiTheme="majorHAnsi" w:hAnsiTheme="majorHAnsi" w:cstheme="majorHAnsi"/>
+        </w:rPr>
+        <w:t xml:space="preserve"> </w:t>
+      </w:r>
+      <w:proofErr w:type="spellStart"/>
+      <w:r>
+        <w:rPr>
+          <w:rFonts w:asciiTheme="majorHAnsi" w:hAnsiTheme="majorHAnsi" w:cstheme="majorHAnsi"/>
+        </w:rPr>
+        <w:t>server.key</w:t>
+      </w:r>
+      <w:proofErr w:type="spellEnd"/>
+      <w:r>
+        <w:rPr>
+          <w:rFonts w:asciiTheme="majorHAnsi" w:hAnsiTheme="majorHAnsi" w:cstheme="majorHAnsi"/>
+        </w:rPr>
+        <w:t xml:space="preserve"> -out </w:t>
+      </w:r>
+      <w:proofErr w:type="spellStart"/>
       <w:proofErr w:type="gramStart"/>
       <w:r>
         <w:rPr>
+          <w:rFonts w:asciiTheme="majorHAnsi" w:hAnsiTheme="majorHAnsi" w:cstheme="majorHAnsi"/>
+        </w:rPr>
+        <w:t>server.cert</w:t>
+      </w:r>
+      <w:proofErr w:type="spellEnd"/>
+      <w:proofErr w:type="gramEnd"/>
+      <w:r>
+        <w:rPr>
+          <w:rFonts w:asciiTheme="majorHAnsi" w:hAnsiTheme="majorHAnsi" w:cstheme="majorHAnsi"/>
+        </w:rPr>
+        <w:t>”</w:t>
+      </w:r>
+    </w:p>
+    <w:p>
+      <w:pPr>
+        <w:rPr>
+          <w:rFonts w:asciiTheme="majorHAnsi" w:hAnsiTheme="majorHAnsi" w:cstheme="majorHAnsi"/>
+        </w:rPr>
+      </w:pPr>
+      <w:r>
+        <w:rPr>
+          <w:rFonts w:asciiTheme="majorHAnsi" w:hAnsiTheme="majorHAnsi" w:cstheme="majorHAnsi"/>
+        </w:rPr>
+        <w:t xml:space="preserve"> - You will be prompted to fill in some information. Use "localhost" as the Common Name (CN) for local development.</w:t>
+      </w:r>
+    </w:p>
+    <w:p>
+      <w:pPr>
+        <w:rPr>
+          <w:rFonts w:asciiTheme="majorHAnsi" w:hAnsiTheme="majorHAnsi" w:cstheme="majorHAnsi"/>
+          <w:u w:val="single"/>
+        </w:rPr>
+      </w:pPr>
+      <w:r>
+        <w:rPr>
+          <w:rFonts w:asciiTheme="majorHAnsi" w:hAnsiTheme="majorHAnsi" w:cstheme="majorHAnsi"/>
+          <w:u w:val="single"/>
+        </w:rPr>
+        <w:t>2. Place the Certificates in the Project:</w:t>
+      </w:r>
+    </w:p>
+    <w:p>
+      <w:pPr>
+        <w:rPr>
+          <w:rFonts w:asciiTheme="majorHAnsi" w:hAnsiTheme="majorHAnsi" w:cstheme="majorHAnsi"/>
+        </w:rPr>
+      </w:pPr>
+      <w:r>
+        <w:rPr>
+          <w:rFonts w:asciiTheme="majorHAnsi" w:hAnsiTheme="majorHAnsi" w:cstheme="majorHAnsi"/>
+        </w:rPr>
+        <w:t xml:space="preserve">   - Move the generated `</w:t>
+      </w:r>
+      <w:proofErr w:type="spellStart"/>
+      <w:r>
+        <w:rPr>
+          <w:rFonts w:asciiTheme="majorHAnsi" w:hAnsiTheme="majorHAnsi" w:cstheme="majorHAnsi"/>
+        </w:rPr>
+        <w:t>server.key</w:t>
+      </w:r>
+      <w:proofErr w:type="spellEnd"/>
+      <w:r>
+        <w:rPr>
+          <w:rFonts w:asciiTheme="majorHAnsi" w:hAnsiTheme="majorHAnsi" w:cstheme="majorHAnsi"/>
+        </w:rPr>
+        <w:t>` and `</w:t>
+      </w:r>
+      <w:proofErr w:type="spellStart"/>
+      <w:proofErr w:type="gramStart"/>
+      <w:r>
+        <w:rPr>
+          <w:rFonts w:asciiTheme="majorHAnsi" w:hAnsiTheme="majorHAnsi" w:cstheme="majorHAnsi"/>
+        </w:rPr>
+        <w:t>server.cert</w:t>
+      </w:r>
+      <w:proofErr w:type="spellEnd"/>
+      <w:proofErr w:type="gramEnd"/>
+      <w:r>
+        <w:rPr>
+          <w:rFonts w:asciiTheme="majorHAnsi" w:hAnsiTheme="majorHAnsi" w:cstheme="majorHAnsi"/>
+        </w:rPr>
+        <w:t>` files to a secure directory within your project (`certs/`).</w:t>
+      </w:r>
+    </w:p>
+    <w:p>
+      <w:pPr>
+        <w:pStyle w:val="Heading2"/>
+        <w:rPr>
+          <w:rFonts w:cstheme="majorHAnsi"/>
           <w:sz w:val="32"/>
           <w:szCs w:val="32"/>
         </w:rPr>
-        <w:t>On</w:t>
-      </w:r>
-      <w:proofErr w:type="gramEnd"/>
-      <w:r>
-        <w:rPr>
+      </w:pPr>
+      <w:r>
+        <w:rPr>
+          <w:rFonts w:cstheme="majorHAnsi"/>
           <w:sz w:val="32"/>
           <w:szCs w:val="32"/>
         </w:rPr>
+        <w:t xml:space="preserve">3. How to Turn </w:t>
+      </w:r>
+      <w:proofErr w:type="gramStart"/>
+      <w:r>
+        <w:rPr>
+          <w:rFonts w:cstheme="majorHAnsi"/>
+          <w:sz w:val="32"/>
+          <w:szCs w:val="32"/>
+        </w:rPr>
+        <w:t>On</w:t>
+      </w:r>
+      <w:proofErr w:type="gramEnd"/>
+      <w:r>
+        <w:rPr>
+          <w:rFonts w:cstheme="majorHAnsi"/>
+          <w:sz w:val="32"/>
+          <w:szCs w:val="32"/>
+        </w:rPr>
         <w:t xml:space="preserve"> the Server</w:t>
       </w:r>
     </w:p>
@@ -82,12 +351,14 @@
       <w:pPr>
         <w:spacing w:after="0"/>
         <w:rPr>
+          <w:rFonts w:asciiTheme="majorHAnsi" w:hAnsiTheme="majorHAnsi" w:cstheme="majorHAnsi"/>
           <w:b/>
           <w:bCs/>
         </w:rPr>
       </w:pPr>
       <w:r>
         <w:rPr>
+          <w:rFonts w:asciiTheme="majorHAnsi" w:hAnsiTheme="majorHAnsi" w:cstheme="majorHAnsi"/>
           <w:b/>
           <w:bCs/>
         </w:rPr>
@@ -102,12 +373,14 @@
           <w:numId w:val="10"/>
         </w:numPr>
         <w:rPr>
+          <w:rFonts w:asciiTheme="majorHAnsi" w:hAnsiTheme="majorHAnsi" w:cstheme="majorHAnsi"/>
           <w:sz w:val="24"/>
           <w:szCs w:val="24"/>
         </w:rPr>
       </w:pPr>
       <w:r>
         <w:rPr>
+          <w:rFonts w:asciiTheme="majorHAnsi" w:hAnsiTheme="majorHAnsi" w:cstheme="majorHAnsi"/>
           <w:sz w:val="24"/>
           <w:szCs w:val="24"/>
         </w:rPr>
@@ -122,12 +395,14 @@
           <w:numId w:val="10"/>
         </w:numPr>
         <w:rPr>
+          <w:rFonts w:asciiTheme="majorHAnsi" w:hAnsiTheme="majorHAnsi" w:cstheme="majorHAnsi"/>
           <w:sz w:val="24"/>
           <w:szCs w:val="24"/>
         </w:rPr>
       </w:pPr>
       <w:r>
         <w:rPr>
+          <w:rFonts w:asciiTheme="majorHAnsi" w:hAnsiTheme="majorHAnsi" w:cstheme="majorHAnsi"/>
           <w:sz w:val="24"/>
           <w:szCs w:val="24"/>
         </w:rPr>
@@ -142,12 +417,14 @@
           <w:numId w:val="10"/>
         </w:numPr>
         <w:rPr>
+          <w:rFonts w:asciiTheme="majorHAnsi" w:hAnsiTheme="majorHAnsi" w:cstheme="majorHAnsi"/>
           <w:sz w:val="24"/>
           <w:szCs w:val="24"/>
         </w:rPr>
       </w:pPr>
       <w:r>
         <w:rPr>
+          <w:rFonts w:asciiTheme="majorHAnsi" w:hAnsiTheme="majorHAnsi" w:cstheme="majorHAnsi"/>
           <w:sz w:val="24"/>
           <w:szCs w:val="24"/>
         </w:rPr>
@@ -156,6 +433,7 @@
       <w:proofErr w:type="gramStart"/>
       <w:r>
         <w:rPr>
+          <w:rFonts w:asciiTheme="majorHAnsi" w:hAnsiTheme="majorHAnsi" w:cstheme="majorHAnsi"/>
           <w:sz w:val="24"/>
           <w:szCs w:val="24"/>
         </w:rPr>
@@ -164,6 +442,7 @@
       <w:proofErr w:type="gramEnd"/>
       <w:r>
         <w:rPr>
+          <w:rFonts w:asciiTheme="majorHAnsi" w:hAnsiTheme="majorHAnsi" w:cstheme="majorHAnsi"/>
           <w:sz w:val="24"/>
           <w:szCs w:val="24"/>
         </w:rPr>
@@ -179,12 +458,14 @@
         </w:numPr>
         <w:ind w:left="720"/>
         <w:rPr>
+          <w:rFonts w:asciiTheme="majorHAnsi" w:hAnsiTheme="majorHAnsi" w:cstheme="majorHAnsi"/>
           <w:sz w:val="24"/>
           <w:szCs w:val="24"/>
         </w:rPr>
       </w:pPr>
       <w:r>
         <w:rPr>
+          <w:rFonts w:asciiTheme="majorHAnsi" w:hAnsiTheme="majorHAnsi" w:cstheme="majorHAnsi"/>
           <w:sz w:val="24"/>
           <w:szCs w:val="24"/>
         </w:rPr>
@@ -193,6 +474,7 @@
       <w:proofErr w:type="spellStart"/>
       <w:r>
         <w:rPr>
+          <w:rFonts w:asciiTheme="majorHAnsi" w:hAnsiTheme="majorHAnsi" w:cstheme="majorHAnsi"/>
           <w:sz w:val="24"/>
           <w:szCs w:val="24"/>
         </w:rPr>
@@ -201,6 +483,7 @@
       <w:proofErr w:type="spellEnd"/>
       <w:r>
         <w:rPr>
+          <w:rFonts w:asciiTheme="majorHAnsi" w:hAnsiTheme="majorHAnsi" w:cstheme="majorHAnsi"/>
           <w:sz w:val="24"/>
           <w:szCs w:val="24"/>
         </w:rPr>
@@ -210,6 +493,7 @@
       <w:proofErr w:type="spellStart"/>
       <w:r>
         <w:rPr>
+          <w:rFonts w:asciiTheme="majorHAnsi" w:hAnsiTheme="majorHAnsi" w:cstheme="majorHAnsi"/>
           <w:sz w:val="24"/>
           <w:szCs w:val="24"/>
         </w:rPr>
@@ -221,12 +505,14 @@
       <w:pPr>
         <w:spacing w:after="0"/>
         <w:rPr>
+          <w:rFonts w:asciiTheme="majorHAnsi" w:hAnsiTheme="majorHAnsi" w:cstheme="majorHAnsi"/>
           <w:b/>
           <w:bCs/>
         </w:rPr>
       </w:pPr>
       <w:r>
         <w:rPr>
+          <w:rFonts w:asciiTheme="majorHAnsi" w:hAnsiTheme="majorHAnsi" w:cstheme="majorHAnsi"/>
           <w:b/>
           <w:bCs/>
         </w:rPr>
@@ -237,12 +523,14 @@
       <w:pPr>
         <w:pStyle w:val="ListNumber"/>
         <w:rPr>
+          <w:rFonts w:asciiTheme="majorHAnsi" w:hAnsiTheme="majorHAnsi" w:cstheme="majorHAnsi"/>
           <w:sz w:val="24"/>
           <w:szCs w:val="24"/>
         </w:rPr>
       </w:pPr>
       <w:r>
         <w:rPr>
+          <w:rFonts w:asciiTheme="majorHAnsi" w:hAnsiTheme="majorHAnsi" w:cstheme="majorHAnsi"/>
           <w:sz w:val="24"/>
           <w:szCs w:val="24"/>
         </w:rPr>
@@ -250,6 +538,7 @@
       </w:r>
       <w:r>
         <w:rPr>
+          <w:rFonts w:asciiTheme="majorHAnsi" w:hAnsiTheme="majorHAnsi" w:cstheme="majorHAnsi"/>
           <w:sz w:val="24"/>
           <w:szCs w:val="24"/>
         </w:rPr>
@@ -258,6 +547,7 @@
       <w:proofErr w:type="spellStart"/>
       <w:r>
         <w:rPr>
+          <w:rFonts w:asciiTheme="majorHAnsi" w:hAnsiTheme="majorHAnsi" w:cstheme="majorHAnsi"/>
           <w:sz w:val="24"/>
           <w:szCs w:val="24"/>
         </w:rPr>
@@ -266,6 +556,7 @@
       <w:proofErr w:type="spellEnd"/>
       <w:r>
         <w:rPr>
+          <w:rFonts w:asciiTheme="majorHAnsi" w:hAnsiTheme="majorHAnsi" w:cstheme="majorHAnsi"/>
           <w:sz w:val="24"/>
           <w:szCs w:val="24"/>
         </w:rPr>
@@ -276,12 +567,14 @@
       <w:pPr>
         <w:pStyle w:val="ListNumber"/>
         <w:rPr>
+          <w:rFonts w:asciiTheme="majorHAnsi" w:hAnsiTheme="majorHAnsi" w:cstheme="majorHAnsi"/>
           <w:sz w:val="24"/>
           <w:szCs w:val="24"/>
         </w:rPr>
       </w:pPr>
       <w:r>
         <w:rPr>
+          <w:rFonts w:asciiTheme="majorHAnsi" w:hAnsiTheme="majorHAnsi" w:cstheme="majorHAnsi"/>
           <w:sz w:val="24"/>
           <w:szCs w:val="24"/>
         </w:rPr>
@@ -297,6 +590,7 @@
         </w:numPr>
         <w:ind w:left="360"/>
         <w:rPr>
+          <w:rFonts w:asciiTheme="majorHAnsi" w:hAnsiTheme="majorHAnsi" w:cstheme="majorHAnsi"/>
           <w:sz w:val="24"/>
           <w:szCs w:val="24"/>
         </w:rPr>
@@ -304,6 +598,7 @@
       <w:proofErr w:type="spellStart"/>
       <w:r>
         <w:rPr>
+          <w:rFonts w:asciiTheme="majorHAnsi" w:hAnsiTheme="majorHAnsi" w:cstheme="majorHAnsi"/>
           <w:sz w:val="24"/>
           <w:szCs w:val="24"/>
         </w:rPr>
@@ -312,6 +607,7 @@
       <w:proofErr w:type="spellEnd"/>
       <w:r>
         <w:rPr>
+          <w:rFonts w:asciiTheme="majorHAnsi" w:hAnsiTheme="majorHAnsi" w:cstheme="majorHAnsi"/>
           <w:sz w:val="24"/>
           <w:szCs w:val="24"/>
         </w:rPr>
@@ -321,12 +617,14 @@
     <w:p>
       <w:pPr>
         <w:rPr>
+          <w:rFonts w:asciiTheme="majorHAnsi" w:hAnsiTheme="majorHAnsi" w:cstheme="majorHAnsi"/>
           <w:sz w:val="24"/>
           <w:szCs w:val="24"/>
         </w:rPr>
       </w:pPr>
       <w:r>
         <w:rPr>
+          <w:rFonts w:asciiTheme="majorHAnsi" w:hAnsiTheme="majorHAnsi" w:cstheme="majorHAnsi"/>
           <w:sz w:val="24"/>
           <w:szCs w:val="24"/>
         </w:rPr>
@@ -335,6 +633,7 @@
       <w:proofErr w:type="spellStart"/>
       <w:r>
         <w:rPr>
+          <w:rFonts w:asciiTheme="majorHAnsi" w:hAnsiTheme="majorHAnsi" w:cstheme="majorHAnsi"/>
           <w:sz w:val="24"/>
           <w:szCs w:val="24"/>
         </w:rPr>
@@ -343,6 +642,7 @@
       <w:proofErr w:type="spellEnd"/>
       <w:r>
         <w:rPr>
+          <w:rFonts w:asciiTheme="majorHAnsi" w:hAnsiTheme="majorHAnsi" w:cstheme="majorHAnsi"/>
           <w:sz w:val="24"/>
           <w:szCs w:val="24"/>
         </w:rPr>
@@ -350,51 +650,845 @@
       </w:r>
       <w:r>
         <w:rPr>
+          <w:rFonts w:asciiTheme="majorHAnsi" w:hAnsiTheme="majorHAnsi" w:cstheme="majorHAnsi"/>
           <w:sz w:val="24"/>
           <w:szCs w:val="24"/>
         </w:rPr>
         <w:br/>
-        <w:t>The server will be listening on `http://localhost:3001`.</w:t>
+        <w:t>The server will be listening on `http</w:t>
+      </w:r>
+      <w:r>
+        <w:rPr>
+          <w:rFonts w:asciiTheme="majorHAnsi" w:hAnsiTheme="majorHAnsi" w:cstheme="majorHAnsi"/>
+          <w:sz w:val="24"/>
+          <w:szCs w:val="24"/>
+        </w:rPr>
+        <w:t>s</w:t>
+      </w:r>
+      <w:r>
+        <w:rPr>
+          <w:rFonts w:asciiTheme="majorHAnsi" w:hAnsiTheme="majorHAnsi" w:cstheme="majorHAnsi"/>
+          <w:sz w:val="24"/>
+          <w:szCs w:val="24"/>
+        </w:rPr>
+        <w:t>://localhost:</w:t>
+      </w:r>
+      <w:r>
+        <w:rPr>
+          <w:rFonts w:asciiTheme="majorHAnsi" w:hAnsiTheme="majorHAnsi" w:cstheme="majorHAnsi"/>
+          <w:sz w:val="24"/>
+          <w:szCs w:val="24"/>
+        </w:rPr>
+        <w:t>8443</w:t>
+      </w:r>
+      <w:r>
+        <w:rPr>
+          <w:rFonts w:asciiTheme="majorHAnsi" w:hAnsiTheme="majorHAnsi" w:cstheme="majorHAnsi"/>
+          <w:sz w:val="24"/>
+          <w:szCs w:val="24"/>
+        </w:rPr>
+        <w:t>`.</w:t>
       </w:r>
     </w:p>
     <w:p>
       <w:pPr>
-        <w:pStyle w:val="Heading2"/>
-        <w:rPr>
-          <w:sz w:val="32"/>
-          <w:szCs w:val="32"/>
-        </w:rPr>
-      </w:pPr>
-      <w:r>
-        <w:rPr>
-          <w:sz w:val="32"/>
-          <w:szCs w:val="32"/>
-        </w:rPr>
-        <w:t>3. How to Use</w:t>
-      </w:r>
+        <w:rPr>
+          <w:rFonts w:asciiTheme="majorHAnsi" w:hAnsiTheme="majorHAnsi" w:cstheme="majorHAnsi"/>
+          <w:sz w:val="24"/>
+          <w:szCs w:val="24"/>
+        </w:rPr>
+      </w:pPr>
     </w:p>
     <w:p>
       <w:pPr>
         <w:rPr>
+          <w:rFonts w:asciiTheme="majorHAnsi" w:hAnsiTheme="majorHAnsi" w:cstheme="majorHAnsi"/>
+          <w:sz w:val="24"/>
+          <w:szCs w:val="24"/>
+        </w:rPr>
+      </w:pPr>
+    </w:p>
+    <w:p>
+      <w:pPr>
+        <w:rPr>
+          <w:rFonts w:asciiTheme="majorHAnsi" w:hAnsiTheme="majorHAnsi" w:cstheme="majorHAnsi"/>
+          <w:sz w:val="24"/>
+          <w:szCs w:val="24"/>
+        </w:rPr>
+      </w:pPr>
+      <w:r>
+        <w:rPr>
+          <w:rFonts w:asciiTheme="majorHAnsi" w:hAnsiTheme="majorHAnsi" w:cstheme="majorHAnsi"/>
           <w:b/>
           <w:bCs/>
           <w:sz w:val="24"/>
           <w:szCs w:val="24"/>
         </w:rPr>
-      </w:pPr>
-      <w:r>
-        <w:rPr>
+        <w:lastRenderedPageBreak/>
+        <w:t>Accessing the Server:</w:t>
+      </w:r>
+    </w:p>
+    <w:p>
+      <w:pPr>
+        <w:jc w:val="center"/>
+        <w:rPr>
+          <w:rFonts w:asciiTheme="majorHAnsi" w:hAnsiTheme="majorHAnsi" w:cstheme="majorHAnsi"/>
+          <w:sz w:val="24"/>
+          <w:szCs w:val="24"/>
+        </w:rPr>
+      </w:pPr>
+      <w:r>
+        <w:rPr>
+          <w:rFonts w:asciiTheme="majorHAnsi" w:hAnsiTheme="majorHAnsi" w:cstheme="majorHAnsi"/>
+          <w:sz w:val="24"/>
+          <w:szCs w:val="24"/>
+        </w:rPr>
+        <w:t>When you access the server through a web browser, you may encounter a security warning</w:t>
+      </w:r>
+      <w:r>
+        <w:rPr>
+          <w:rFonts w:asciiTheme="majorHAnsi" w:hAnsiTheme="majorHAnsi" w:cstheme="majorHAnsi"/>
+          <w:sz w:val="24"/>
+          <w:szCs w:val="24"/>
+        </w:rPr>
+        <w:t xml:space="preserve"> like this one:</w:t>
+      </w:r>
+    </w:p>
+    <w:p>
+      <w:pPr>
+        <w:rPr>
+          <w:rFonts w:asciiTheme="majorHAnsi" w:hAnsiTheme="majorHAnsi" w:cstheme="majorHAnsi"/>
+          <w:sz w:val="24"/>
+          <w:szCs w:val="24"/>
+        </w:rPr>
+      </w:pPr>
+      <w:r>
+        <w:rPr>
+          <w:noProof/>
+        </w:rPr>
+        <w:drawing>
+          <wp:anchor distT="0" distB="0" distL="114300" distR="114300" simplePos="0" relativeHeight="251664384" behindDoc="0" locked="0" layoutInCell="1" allowOverlap="1" wp14:anchorId="310BC870" wp14:editId="3EA38F56">
+            <wp:simplePos x="0" y="0"/>
+            <wp:positionH relativeFrom="column">
+              <wp:posOffset>1352550</wp:posOffset>
+            </wp:positionH>
+            <wp:positionV relativeFrom="paragraph">
+              <wp:posOffset>22860</wp:posOffset>
+            </wp:positionV>
+            <wp:extent cx="4041775" cy="2233295"/>
+            <wp:effectExtent l="0" t="0" r="0" b="0"/>
+            <wp:wrapSquare wrapText="bothSides"/>
+            <wp:docPr id="1434281949" name="Picture 1"/>
+            <wp:cNvGraphicFramePr>
+              <a:graphicFrameLocks xmlns:a="http://schemas.openxmlformats.org/drawingml/2006/main" noChangeAspect="1"/>
+            </wp:cNvGraphicFramePr>
+            <a:graphic xmlns:a="http://schemas.openxmlformats.org/drawingml/2006/main">
+              <a:graphicData uri="http://schemas.openxmlformats.org/drawingml/2006/picture">
+                <pic:pic xmlns:pic="http://schemas.openxmlformats.org/drawingml/2006/picture">
+                  <pic:nvPicPr>
+                    <pic:cNvPr id="1434281949" name=""/>
+                    <pic:cNvPicPr/>
+                  </pic:nvPicPr>
+                  <pic:blipFill>
+                    <a:blip r:embed="rId6"/>
+                    <a:stretch>
+                      <a:fillRect/>
+                    </a:stretch>
+                  </pic:blipFill>
+                  <pic:spPr>
+                    <a:xfrm>
+                      <a:off x="0" y="0"/>
+                      <a:ext cx="4041775" cy="2233295"/>
+                    </a:xfrm>
+                    <a:prstGeom prst="roundRect">
+                      <a:avLst>
+                        <a:gd name="adj" fmla="val 8594"/>
+                      </a:avLst>
+                    </a:prstGeom>
+                    <a:solidFill>
+                      <a:srgbClr val="FFFFFF">
+                        <a:shade val="85000"/>
+                      </a:srgbClr>
+                    </a:solidFill>
+                    <a:ln>
+                      <a:noFill/>
+                    </a:ln>
+                    <a:effectLst/>
+                  </pic:spPr>
+                </pic:pic>
+              </a:graphicData>
+            </a:graphic>
+            <wp14:sizeRelH relativeFrom="margin">
+              <wp14:pctWidth>0</wp14:pctWidth>
+            </wp14:sizeRelH>
+            <wp14:sizeRelV relativeFrom="margin">
+              <wp14:pctHeight>0</wp14:pctHeight>
+            </wp14:sizeRelV>
+          </wp:anchor>
+        </w:drawing>
+      </w:r>
+    </w:p>
+    <w:p>
+      <w:pPr>
+        <w:rPr>
+          <w:rFonts w:asciiTheme="majorHAnsi" w:hAnsiTheme="majorHAnsi" w:cstheme="majorHAnsi"/>
+          <w:sz w:val="24"/>
+          <w:szCs w:val="24"/>
+        </w:rPr>
+      </w:pPr>
+    </w:p>
+    <w:p>
+      <w:pPr>
+        <w:rPr>
+          <w:rFonts w:asciiTheme="majorHAnsi" w:hAnsiTheme="majorHAnsi" w:cstheme="majorHAnsi"/>
+          <w:sz w:val="24"/>
+          <w:szCs w:val="24"/>
+        </w:rPr>
+      </w:pPr>
+    </w:p>
+    <w:p>
+      <w:pPr>
+        <w:rPr>
+          <w:rFonts w:asciiTheme="majorHAnsi" w:hAnsiTheme="majorHAnsi" w:cstheme="majorHAnsi"/>
+          <w:sz w:val="24"/>
+          <w:szCs w:val="24"/>
+        </w:rPr>
+      </w:pPr>
+    </w:p>
+    <w:p>
+      <w:pPr>
+        <w:rPr>
+          <w:rFonts w:asciiTheme="majorHAnsi" w:hAnsiTheme="majorHAnsi" w:cstheme="majorHAnsi"/>
+          <w:sz w:val="24"/>
+          <w:szCs w:val="24"/>
+        </w:rPr>
+      </w:pPr>
+    </w:p>
+    <w:p>
+      <w:pPr>
+        <w:rPr>
+          <w:rFonts w:asciiTheme="majorHAnsi" w:hAnsiTheme="majorHAnsi" w:cstheme="majorHAnsi"/>
+          <w:sz w:val="24"/>
+          <w:szCs w:val="24"/>
+        </w:rPr>
+      </w:pPr>
+    </w:p>
+    <w:p>
+      <w:pPr>
+        <w:rPr>
+          <w:rFonts w:asciiTheme="majorHAnsi" w:hAnsiTheme="majorHAnsi" w:cstheme="majorHAnsi"/>
+          <w:sz w:val="24"/>
+          <w:szCs w:val="24"/>
+        </w:rPr>
+      </w:pPr>
+    </w:p>
+    <w:p>
+      <w:pPr>
+        <w:spacing w:after="0" w:line="360" w:lineRule="auto"/>
+        <w:rPr>
+          <w:rFonts w:asciiTheme="majorHAnsi" w:hAnsiTheme="majorHAnsi" w:cstheme="majorHAnsi"/>
+          <w:sz w:val="24"/>
+          <w:szCs w:val="24"/>
+        </w:rPr>
+      </w:pPr>
+      <w:r>
+        <w:rPr>
+          <w:rFonts w:asciiTheme="majorHAnsi" w:hAnsiTheme="majorHAnsi" w:cstheme="majorHAnsi"/>
+          <w:sz w:val="24"/>
+          <w:szCs w:val="24"/>
+        </w:rPr>
+        <w:t xml:space="preserve">This is because the browser does not automatically trust self-signed SSL certificates (which are used for </w:t>
+      </w:r>
+      <w:proofErr w:type="gramStart"/>
+      <w:r>
+        <w:rPr>
+          <w:rFonts w:asciiTheme="majorHAnsi" w:hAnsiTheme="majorHAnsi" w:cstheme="majorHAnsi"/>
+          <w:sz w:val="24"/>
+          <w:szCs w:val="24"/>
+        </w:rPr>
+        <w:t>localhost</w:t>
+      </w:r>
+      <w:proofErr w:type="gramEnd"/>
+      <w:r>
+        <w:rPr>
+          <w:rFonts w:asciiTheme="majorHAnsi" w:hAnsiTheme="majorHAnsi" w:cstheme="majorHAnsi"/>
+          <w:sz w:val="24"/>
+          <w:szCs w:val="24"/>
+        </w:rPr>
+        <w:t>).</w:t>
+      </w:r>
+    </w:p>
+    <w:p>
+      <w:pPr>
+        <w:spacing w:after="0" w:line="360" w:lineRule="auto"/>
+        <w:rPr>
+          <w:rFonts w:asciiTheme="majorHAnsi" w:hAnsiTheme="majorHAnsi" w:cstheme="majorHAnsi"/>
+          <w:sz w:val="24"/>
+          <w:szCs w:val="24"/>
+        </w:rPr>
+      </w:pPr>
+      <w:r>
+        <w:rPr>
+          <w:rFonts w:asciiTheme="majorHAnsi" w:hAnsiTheme="majorHAnsi" w:cstheme="majorHAnsi"/>
+          <w:sz w:val="24"/>
+          <w:szCs w:val="24"/>
+        </w:rPr>
+        <w:t>You have two options to proceed:</w:t>
+      </w:r>
+    </w:p>
+    <w:p>
+      <w:pPr>
+        <w:numPr>
+          <w:ilvl w:val="0"/>
+          <w:numId w:val="14"/>
+        </w:numPr>
+        <w:spacing w:after="0" w:line="360" w:lineRule="auto"/>
+        <w:rPr>
+          <w:rFonts w:asciiTheme="majorHAnsi" w:hAnsiTheme="majorHAnsi" w:cstheme="majorHAnsi"/>
+          <w:sz w:val="24"/>
+          <w:szCs w:val="24"/>
+        </w:rPr>
+      </w:pPr>
+      <w:r>
+        <w:rPr>
+          <w:rFonts w:asciiTheme="majorHAnsi" w:hAnsiTheme="majorHAnsi" w:cstheme="majorHAnsi"/>
           <w:b/>
           <w:bCs/>
           <w:sz w:val="24"/>
           <w:szCs w:val="24"/>
         </w:rPr>
-        <w:t>Available Endpoints:</w:t>
+        <w:t>Add the certificate to your system's trusted certificate store:</w:t>
       </w:r>
     </w:p>
     <w:p>
       <w:pPr>
-        <w:rPr>
+        <w:numPr>
+          <w:ilvl w:val="1"/>
+          <w:numId w:val="14"/>
+        </w:numPr>
+        <w:spacing w:after="0" w:line="360" w:lineRule="auto"/>
+        <w:rPr>
+          <w:rFonts w:asciiTheme="majorHAnsi" w:hAnsiTheme="majorHAnsi" w:cstheme="majorHAnsi"/>
+          <w:sz w:val="24"/>
+          <w:szCs w:val="24"/>
+        </w:rPr>
+      </w:pPr>
+      <w:r>
+        <w:rPr>
+          <w:rFonts w:asciiTheme="majorHAnsi" w:hAnsiTheme="majorHAnsi" w:cstheme="majorHAnsi"/>
+          <w:sz w:val="24"/>
+          <w:szCs w:val="24"/>
+        </w:rPr>
+        <w:t xml:space="preserve">On </w:t>
+      </w:r>
+      <w:r>
+        <w:rPr>
+          <w:rFonts w:asciiTheme="majorHAnsi" w:hAnsiTheme="majorHAnsi" w:cstheme="majorHAnsi"/>
+          <w:b/>
+          <w:bCs/>
+          <w:sz w:val="24"/>
+          <w:szCs w:val="24"/>
+        </w:rPr>
+        <w:t>Windows</w:t>
+      </w:r>
+      <w:r>
+        <w:rPr>
+          <w:rFonts w:asciiTheme="majorHAnsi" w:hAnsiTheme="majorHAnsi" w:cstheme="majorHAnsi"/>
+          <w:sz w:val="24"/>
+          <w:szCs w:val="24"/>
+        </w:rPr>
+        <w:t>:</w:t>
+      </w:r>
+    </w:p>
+    <w:p>
+      <w:pPr>
+        <w:numPr>
+          <w:ilvl w:val="2"/>
+          <w:numId w:val="14"/>
+        </w:numPr>
+        <w:spacing w:after="0" w:line="360" w:lineRule="auto"/>
+        <w:rPr>
+          <w:rFonts w:asciiTheme="majorHAnsi" w:hAnsiTheme="majorHAnsi" w:cstheme="majorHAnsi"/>
+          <w:sz w:val="24"/>
+          <w:szCs w:val="24"/>
+        </w:rPr>
+      </w:pPr>
+      <w:r>
+        <w:rPr>
+          <w:rFonts w:asciiTheme="majorHAnsi" w:hAnsiTheme="majorHAnsi" w:cstheme="majorHAnsi"/>
+          <w:sz w:val="24"/>
+          <w:szCs w:val="24"/>
+        </w:rPr>
+        <w:t xml:space="preserve">Open </w:t>
+      </w:r>
+      <w:proofErr w:type="spellStart"/>
+      <w:r>
+        <w:rPr>
+          <w:rFonts w:asciiTheme="majorHAnsi" w:hAnsiTheme="majorHAnsi" w:cstheme="majorHAnsi"/>
+          <w:sz w:val="24"/>
+          <w:szCs w:val="24"/>
+        </w:rPr>
+        <w:t>certmgr.msc</w:t>
+      </w:r>
+      <w:proofErr w:type="spellEnd"/>
+      <w:r>
+        <w:rPr>
+          <w:rFonts w:asciiTheme="majorHAnsi" w:hAnsiTheme="majorHAnsi" w:cstheme="majorHAnsi"/>
+          <w:sz w:val="24"/>
+          <w:szCs w:val="24"/>
+        </w:rPr>
+        <w:t>.</w:t>
+      </w:r>
+    </w:p>
+    <w:p>
+      <w:pPr>
+        <w:numPr>
+          <w:ilvl w:val="2"/>
+          <w:numId w:val="14"/>
+        </w:numPr>
+        <w:spacing w:after="0" w:line="360" w:lineRule="auto"/>
+        <w:rPr>
+          <w:rFonts w:asciiTheme="majorHAnsi" w:hAnsiTheme="majorHAnsi" w:cstheme="majorHAnsi"/>
+          <w:sz w:val="24"/>
+          <w:szCs w:val="24"/>
+        </w:rPr>
+      </w:pPr>
+      <w:r>
+        <w:rPr>
+          <w:rFonts w:asciiTheme="majorHAnsi" w:hAnsiTheme="majorHAnsi" w:cstheme="majorHAnsi"/>
+          <w:sz w:val="24"/>
+          <w:szCs w:val="24"/>
+        </w:rPr>
+        <w:t>Navigate to "Trusted Root Certification Authorities."</w:t>
+      </w:r>
+    </w:p>
+    <w:p>
+      <w:pPr>
+        <w:numPr>
+          <w:ilvl w:val="2"/>
+          <w:numId w:val="14"/>
+        </w:numPr>
+        <w:spacing w:after="0" w:line="360" w:lineRule="auto"/>
+        <w:rPr>
+          <w:rFonts w:asciiTheme="majorHAnsi" w:hAnsiTheme="majorHAnsi" w:cstheme="majorHAnsi"/>
+          <w:sz w:val="24"/>
+          <w:szCs w:val="24"/>
+        </w:rPr>
+      </w:pPr>
+      <w:r>
+        <w:rPr>
+          <w:rFonts w:asciiTheme="majorHAnsi" w:hAnsiTheme="majorHAnsi" w:cstheme="majorHAnsi"/>
+          <w:sz w:val="24"/>
+          <w:szCs w:val="24"/>
+        </w:rPr>
+        <w:t>Import the self-signed certificate (</w:t>
+      </w:r>
+      <w:proofErr w:type="spellStart"/>
+      <w:proofErr w:type="gramStart"/>
+      <w:r>
+        <w:rPr>
+          <w:rFonts w:asciiTheme="majorHAnsi" w:hAnsiTheme="majorHAnsi" w:cstheme="majorHAnsi"/>
+          <w:sz w:val="24"/>
+          <w:szCs w:val="24"/>
+        </w:rPr>
+        <w:t>server.cert</w:t>
+      </w:r>
+      <w:proofErr w:type="spellEnd"/>
+      <w:proofErr w:type="gramEnd"/>
+      <w:r>
+        <w:rPr>
+          <w:rFonts w:asciiTheme="majorHAnsi" w:hAnsiTheme="majorHAnsi" w:cstheme="majorHAnsi"/>
+          <w:sz w:val="24"/>
+          <w:szCs w:val="24"/>
+        </w:rPr>
+        <w:t>) into this store.</w:t>
+      </w:r>
+    </w:p>
+    <w:p>
+      <w:pPr>
+        <w:numPr>
+          <w:ilvl w:val="1"/>
+          <w:numId w:val="14"/>
+        </w:numPr>
+        <w:spacing w:after="0" w:line="360" w:lineRule="auto"/>
+        <w:rPr>
+          <w:rFonts w:asciiTheme="majorHAnsi" w:hAnsiTheme="majorHAnsi" w:cstheme="majorHAnsi"/>
+          <w:sz w:val="24"/>
+          <w:szCs w:val="24"/>
+        </w:rPr>
+      </w:pPr>
+      <w:r>
+        <w:rPr>
+          <w:rFonts w:asciiTheme="majorHAnsi" w:hAnsiTheme="majorHAnsi" w:cstheme="majorHAnsi"/>
+          <w:sz w:val="24"/>
+          <w:szCs w:val="24"/>
+        </w:rPr>
+        <w:t xml:space="preserve">On </w:t>
+      </w:r>
+      <w:r>
+        <w:rPr>
+          <w:rFonts w:asciiTheme="majorHAnsi" w:hAnsiTheme="majorHAnsi" w:cstheme="majorHAnsi"/>
+          <w:b/>
+          <w:bCs/>
+          <w:sz w:val="24"/>
+          <w:szCs w:val="24"/>
+        </w:rPr>
+        <w:t>macOS</w:t>
+      </w:r>
+      <w:r>
+        <w:rPr>
+          <w:rFonts w:asciiTheme="majorHAnsi" w:hAnsiTheme="majorHAnsi" w:cstheme="majorHAnsi"/>
+          <w:sz w:val="24"/>
+          <w:szCs w:val="24"/>
+        </w:rPr>
+        <w:t>:</w:t>
+      </w:r>
+    </w:p>
+    <w:p>
+      <w:pPr>
+        <w:numPr>
+          <w:ilvl w:val="2"/>
+          <w:numId w:val="14"/>
+        </w:numPr>
+        <w:spacing w:after="0" w:line="360" w:lineRule="auto"/>
+        <w:rPr>
+          <w:rFonts w:asciiTheme="majorHAnsi" w:hAnsiTheme="majorHAnsi" w:cstheme="majorHAnsi"/>
+          <w:sz w:val="24"/>
+          <w:szCs w:val="24"/>
+        </w:rPr>
+      </w:pPr>
+      <w:r>
+        <w:rPr>
+          <w:rFonts w:asciiTheme="majorHAnsi" w:hAnsiTheme="majorHAnsi" w:cstheme="majorHAnsi"/>
+          <w:sz w:val="24"/>
+          <w:szCs w:val="24"/>
+        </w:rPr>
+        <w:t>Open "Keychain Access."</w:t>
+      </w:r>
+    </w:p>
+    <w:p>
+      <w:pPr>
+        <w:numPr>
+          <w:ilvl w:val="2"/>
+          <w:numId w:val="14"/>
+        </w:numPr>
+        <w:spacing w:after="0" w:line="360" w:lineRule="auto"/>
+        <w:rPr>
+          <w:rFonts w:asciiTheme="majorHAnsi" w:hAnsiTheme="majorHAnsi" w:cstheme="majorHAnsi"/>
+          <w:sz w:val="24"/>
+          <w:szCs w:val="24"/>
+        </w:rPr>
+      </w:pPr>
+      <w:r>
+        <w:rPr>
+          <w:rFonts w:asciiTheme="majorHAnsi" w:hAnsiTheme="majorHAnsi" w:cstheme="majorHAnsi"/>
+          <w:sz w:val="24"/>
+          <w:szCs w:val="24"/>
+        </w:rPr>
+        <w:t>Drag the certificate (</w:t>
+      </w:r>
+      <w:proofErr w:type="spellStart"/>
+      <w:proofErr w:type="gramStart"/>
+      <w:r>
+        <w:rPr>
+          <w:rFonts w:asciiTheme="majorHAnsi" w:hAnsiTheme="majorHAnsi" w:cstheme="majorHAnsi"/>
+          <w:sz w:val="24"/>
+          <w:szCs w:val="24"/>
+        </w:rPr>
+        <w:t>server.cert</w:t>
+      </w:r>
+      <w:proofErr w:type="spellEnd"/>
+      <w:proofErr w:type="gramEnd"/>
+      <w:r>
+        <w:rPr>
+          <w:rFonts w:asciiTheme="majorHAnsi" w:hAnsiTheme="majorHAnsi" w:cstheme="majorHAnsi"/>
+          <w:sz w:val="24"/>
+          <w:szCs w:val="24"/>
+        </w:rPr>
+        <w:t>) into the "System" keychain under "Certificates."</w:t>
+      </w:r>
+    </w:p>
+    <w:p>
+      <w:pPr>
+        <w:numPr>
+          <w:ilvl w:val="2"/>
+          <w:numId w:val="14"/>
+        </w:numPr>
+        <w:spacing w:after="0" w:line="360" w:lineRule="auto"/>
+        <w:rPr>
+          <w:rFonts w:asciiTheme="majorHAnsi" w:hAnsiTheme="majorHAnsi" w:cstheme="majorHAnsi"/>
+          <w:sz w:val="24"/>
+          <w:szCs w:val="24"/>
+        </w:rPr>
+      </w:pPr>
+      <w:r>
+        <w:rPr>
+          <w:rFonts w:asciiTheme="majorHAnsi" w:hAnsiTheme="majorHAnsi" w:cstheme="majorHAnsi"/>
+          <w:sz w:val="24"/>
+          <w:szCs w:val="24"/>
+        </w:rPr>
+        <w:t>Set the certificate to "Always Trust."</w:t>
+      </w:r>
+    </w:p>
+    <w:p>
+      <w:pPr>
+        <w:numPr>
+          <w:ilvl w:val="1"/>
+          <w:numId w:val="14"/>
+        </w:numPr>
+        <w:spacing w:after="0" w:line="360" w:lineRule="auto"/>
+        <w:rPr>
+          <w:rFonts w:asciiTheme="majorHAnsi" w:hAnsiTheme="majorHAnsi" w:cstheme="majorHAnsi"/>
+          <w:sz w:val="24"/>
+          <w:szCs w:val="24"/>
+        </w:rPr>
+      </w:pPr>
+      <w:r>
+        <w:rPr>
+          <w:rFonts w:asciiTheme="majorHAnsi" w:hAnsiTheme="majorHAnsi" w:cstheme="majorHAnsi"/>
+          <w:sz w:val="24"/>
+          <w:szCs w:val="24"/>
+        </w:rPr>
+        <w:t xml:space="preserve">On </w:t>
+      </w:r>
+      <w:r>
+        <w:rPr>
+          <w:rFonts w:asciiTheme="majorHAnsi" w:hAnsiTheme="majorHAnsi" w:cstheme="majorHAnsi"/>
+          <w:b/>
+          <w:bCs/>
+          <w:sz w:val="24"/>
+          <w:szCs w:val="24"/>
+        </w:rPr>
+        <w:t>Linux</w:t>
+      </w:r>
+      <w:r>
+        <w:rPr>
+          <w:rFonts w:asciiTheme="majorHAnsi" w:hAnsiTheme="majorHAnsi" w:cstheme="majorHAnsi"/>
+          <w:sz w:val="24"/>
+          <w:szCs w:val="24"/>
+        </w:rPr>
+        <w:t>:</w:t>
+      </w:r>
+    </w:p>
+    <w:p>
+      <w:pPr>
+        <w:numPr>
+          <w:ilvl w:val="2"/>
+          <w:numId w:val="14"/>
+        </w:numPr>
+        <w:spacing w:after="0" w:line="360" w:lineRule="auto"/>
+        <w:rPr>
+          <w:rFonts w:asciiTheme="majorHAnsi" w:hAnsiTheme="majorHAnsi" w:cstheme="majorHAnsi"/>
+          <w:sz w:val="24"/>
+          <w:szCs w:val="24"/>
+        </w:rPr>
+      </w:pPr>
+      <w:r>
+        <w:rPr>
+          <w:rFonts w:asciiTheme="majorHAnsi" w:hAnsiTheme="majorHAnsi" w:cstheme="majorHAnsi"/>
+          <w:sz w:val="24"/>
+          <w:szCs w:val="24"/>
+        </w:rPr>
+        <w:t>Copy your certificate to /</w:t>
+      </w:r>
+      <w:proofErr w:type="spellStart"/>
+      <w:r>
+        <w:rPr>
+          <w:rFonts w:asciiTheme="majorHAnsi" w:hAnsiTheme="majorHAnsi" w:cstheme="majorHAnsi"/>
+          <w:sz w:val="24"/>
+          <w:szCs w:val="24"/>
+        </w:rPr>
+        <w:t>usr</w:t>
+      </w:r>
+      <w:proofErr w:type="spellEnd"/>
+      <w:r>
+        <w:rPr>
+          <w:rFonts w:asciiTheme="majorHAnsi" w:hAnsiTheme="majorHAnsi" w:cstheme="majorHAnsi"/>
+          <w:sz w:val="24"/>
+          <w:szCs w:val="24"/>
+        </w:rPr>
+        <w:t>/local/share/ca-certificates/.</w:t>
+      </w:r>
+    </w:p>
+    <w:p>
+      <w:pPr>
+        <w:numPr>
+          <w:ilvl w:val="2"/>
+          <w:numId w:val="14"/>
+        </w:numPr>
+        <w:spacing w:after="0" w:line="360" w:lineRule="auto"/>
+        <w:rPr>
+          <w:rFonts w:asciiTheme="majorHAnsi" w:hAnsiTheme="majorHAnsi" w:cstheme="majorHAnsi"/>
+          <w:sz w:val="24"/>
+          <w:szCs w:val="24"/>
+        </w:rPr>
+      </w:pPr>
+      <w:r>
+        <w:rPr>
+          <w:rFonts w:asciiTheme="majorHAnsi" w:hAnsiTheme="majorHAnsi" w:cstheme="majorHAnsi"/>
+          <w:sz w:val="24"/>
+          <w:szCs w:val="24"/>
+        </w:rPr>
+        <w:t xml:space="preserve">Update the certificate store with: </w:t>
+      </w:r>
+      <w:proofErr w:type="spellStart"/>
+      <w:r>
+        <w:rPr>
+          <w:rFonts w:asciiTheme="majorHAnsi" w:hAnsiTheme="majorHAnsi" w:cstheme="majorHAnsi"/>
+          <w:sz w:val="24"/>
+          <w:szCs w:val="24"/>
+        </w:rPr>
+        <w:t>sudo</w:t>
+      </w:r>
+      <w:proofErr w:type="spellEnd"/>
+      <w:r>
+        <w:rPr>
+          <w:rFonts w:asciiTheme="majorHAnsi" w:hAnsiTheme="majorHAnsi" w:cstheme="majorHAnsi"/>
+          <w:sz w:val="24"/>
+          <w:szCs w:val="24"/>
+        </w:rPr>
+        <w:t xml:space="preserve"> update-ca-certificates</w:t>
+      </w:r>
+    </w:p>
+    <w:p>
+      <w:pPr>
+        <w:numPr>
+          <w:ilvl w:val="0"/>
+          <w:numId w:val="14"/>
+        </w:numPr>
+        <w:spacing w:after="0" w:line="360" w:lineRule="auto"/>
+        <w:rPr>
+          <w:rFonts w:asciiTheme="majorHAnsi" w:hAnsiTheme="majorHAnsi" w:cstheme="majorHAnsi"/>
+          <w:sz w:val="24"/>
+          <w:szCs w:val="24"/>
+        </w:rPr>
+      </w:pPr>
+      <w:r>
+        <w:rPr>
+          <w:rFonts w:asciiTheme="majorHAnsi" w:hAnsiTheme="majorHAnsi" w:cstheme="majorHAnsi"/>
+          <w:b/>
+          <w:bCs/>
+          <w:sz w:val="24"/>
+          <w:szCs w:val="24"/>
+        </w:rPr>
+        <w:t>Bypass the warning in your browser:</w:t>
+      </w:r>
+    </w:p>
+    <w:p>
+      <w:pPr>
+        <w:numPr>
+          <w:ilvl w:val="1"/>
+          <w:numId w:val="14"/>
+        </w:numPr>
+        <w:spacing w:after="0" w:line="360" w:lineRule="auto"/>
+        <w:rPr>
+          <w:rFonts w:asciiTheme="majorHAnsi" w:hAnsiTheme="majorHAnsi" w:cstheme="majorHAnsi"/>
+          <w:sz w:val="24"/>
+          <w:szCs w:val="24"/>
+        </w:rPr>
+      </w:pPr>
+      <w:r>
+        <w:rPr>
+          <w:rFonts w:asciiTheme="majorHAnsi" w:hAnsiTheme="majorHAnsi" w:cstheme="majorHAnsi"/>
+          <w:sz w:val="24"/>
+          <w:szCs w:val="24"/>
+        </w:rPr>
+        <w:t>Click on "Advanced."</w:t>
+      </w:r>
+    </w:p>
+    <w:p>
+      <w:pPr>
+        <w:numPr>
+          <w:ilvl w:val="1"/>
+          <w:numId w:val="14"/>
+        </w:numPr>
+        <w:spacing w:after="0" w:line="360" w:lineRule="auto"/>
+        <w:rPr>
+          <w:rFonts w:asciiTheme="majorHAnsi" w:hAnsiTheme="majorHAnsi" w:cstheme="majorHAnsi"/>
+          <w:sz w:val="24"/>
+          <w:szCs w:val="24"/>
+        </w:rPr>
+      </w:pPr>
+      <w:r>
+        <w:rPr>
+          <w:rFonts w:asciiTheme="majorHAnsi" w:hAnsiTheme="majorHAnsi" w:cstheme="majorHAnsi"/>
+          <w:sz w:val="24"/>
+          <w:szCs w:val="24"/>
+        </w:rPr>
+        <w:t>Select "Proceed to localhost (unsafe)."</w:t>
+      </w:r>
+    </w:p>
+    <w:p>
+      <w:pPr>
+        <w:spacing w:after="0" w:line="360" w:lineRule="auto"/>
+        <w:rPr>
+          <w:rFonts w:asciiTheme="majorHAnsi" w:hAnsiTheme="majorHAnsi" w:cstheme="majorHAnsi"/>
+          <w:sz w:val="24"/>
+          <w:szCs w:val="24"/>
+        </w:rPr>
+      </w:pPr>
+      <w:r>
+        <w:rPr>
+          <w:rFonts w:asciiTheme="majorHAnsi" w:hAnsiTheme="majorHAnsi" w:cstheme="majorHAnsi"/>
+          <w:sz w:val="24"/>
+          <w:szCs w:val="24"/>
+        </w:rPr>
+        <w:t>This allows you to continue using HTTPS for local development while acknowledging the security warning.</w:t>
+      </w:r>
+    </w:p>
+    <w:p>
+      <w:pPr>
+        <w:rPr>
+          <w:rFonts w:asciiTheme="majorHAnsi" w:hAnsiTheme="majorHAnsi" w:cstheme="majorHAnsi"/>
+          <w:sz w:val="24"/>
+          <w:szCs w:val="24"/>
+        </w:rPr>
+      </w:pPr>
+    </w:p>
+    <w:p>
+      <w:pPr>
+        <w:pStyle w:val="Heading2"/>
+        <w:rPr>
+          <w:rFonts w:cstheme="majorHAnsi"/>
+          <w:sz w:val="32"/>
+          <w:szCs w:val="32"/>
+        </w:rPr>
+      </w:pPr>
+      <w:r>
+        <w:rPr>
+          <w:rFonts w:cstheme="majorHAnsi"/>
+          <w:sz w:val="32"/>
+          <w:szCs w:val="32"/>
+        </w:rPr>
+        <w:lastRenderedPageBreak/>
+        <w:t>4. How to Use</w:t>
+      </w:r>
+    </w:p>
+    <w:p>
+      <w:pPr>
+        <w:rPr>
+          <w:rFonts w:asciiTheme="majorHAnsi" w:hAnsiTheme="majorHAnsi" w:cstheme="majorHAnsi"/>
+          <w:b/>
+          <w:bCs/>
+          <w:sz w:val="24"/>
+          <w:szCs w:val="24"/>
+        </w:rPr>
+      </w:pPr>
+      <w:r>
+        <w:rPr>
+          <w:rFonts w:asciiTheme="majorHAnsi" w:hAnsiTheme="majorHAnsi" w:cstheme="majorHAnsi"/>
+          <w:b/>
+          <w:bCs/>
+          <w:sz w:val="24"/>
+          <w:szCs w:val="24"/>
+        </w:rPr>
+        <w:t>Available Endpoints:</w:t>
+      </w:r>
+    </w:p>
+    <w:p>
+      <w:pPr>
+        <w:rPr>
+          <w:rFonts w:asciiTheme="majorHAnsi" w:hAnsiTheme="majorHAnsi" w:cstheme="majorHAnsi"/>
           <w:b/>
           <w:bCs/>
           <w:u w:val="single"/>
@@ -402,38 +1496,182 @@
       </w:pPr>
       <w:r>
         <w:rPr>
+          <w:rFonts w:asciiTheme="majorHAnsi" w:hAnsiTheme="majorHAnsi" w:cstheme="majorHAnsi"/>
           <w:b/>
           <w:bCs/>
           <w:u w:val="single"/>
         </w:rPr>
-        <w:t>Sign</w:t>
-      </w:r>
-      <w:r>
-        <w:rPr>
+        <w:t>Sign-up:</w:t>
+      </w:r>
+    </w:p>
+    <w:p>
+      <w:pPr>
+        <w:rPr>
+          <w:rFonts w:asciiTheme="majorHAnsi" w:hAnsiTheme="majorHAnsi" w:cstheme="majorHAnsi"/>
+        </w:rPr>
+      </w:pPr>
+      <w:r>
+        <w:rPr>
+          <w:rFonts w:asciiTheme="majorHAnsi" w:hAnsiTheme="majorHAnsi" w:cstheme="majorHAnsi"/>
+          <w:b/>
+        </w:rPr>
+        <w:t xml:space="preserve">URL: </w:t>
+      </w:r>
+      <w:r>
+        <w:rPr>
+          <w:rFonts w:asciiTheme="majorHAnsi" w:hAnsiTheme="majorHAnsi" w:cstheme="majorHAnsi"/>
+          <w:i/>
+        </w:rPr>
+        <w:t>/</w:t>
+      </w:r>
+      <w:proofErr w:type="spellStart"/>
+      <w:r>
+        <w:rPr>
+          <w:rFonts w:asciiTheme="majorHAnsi" w:hAnsiTheme="majorHAnsi" w:cstheme="majorHAnsi"/>
+          <w:i/>
+        </w:rPr>
+        <w:t>api</w:t>
+      </w:r>
+      <w:proofErr w:type="spellEnd"/>
+      <w:r>
+        <w:rPr>
+          <w:rFonts w:asciiTheme="majorHAnsi" w:hAnsiTheme="majorHAnsi" w:cstheme="majorHAnsi"/>
+          <w:i/>
+        </w:rPr>
+        <w:t>/</w:t>
+      </w:r>
+      <w:proofErr w:type="spellStart"/>
+      <w:r>
+        <w:rPr>
+          <w:rFonts w:asciiTheme="majorHAnsi" w:hAnsiTheme="majorHAnsi" w:cstheme="majorHAnsi"/>
+          <w:i/>
+        </w:rPr>
+        <w:t>signUp</w:t>
+      </w:r>
+      <w:proofErr w:type="spellEnd"/>
+      <w:r>
+        <w:rPr>
+          <w:rFonts w:asciiTheme="majorHAnsi" w:hAnsiTheme="majorHAnsi" w:cstheme="majorHAnsi"/>
+          <w:b/>
+        </w:rPr>
+        <w:br/>
+        <w:t xml:space="preserve">Method: </w:t>
+      </w:r>
+      <w:r>
+        <w:rPr>
+          <w:rFonts w:asciiTheme="majorHAnsi" w:hAnsiTheme="majorHAnsi" w:cstheme="majorHAnsi"/>
+        </w:rPr>
+        <w:t>POST</w:t>
+      </w:r>
+      <w:r>
+        <w:rPr>
+          <w:rFonts w:asciiTheme="majorHAnsi" w:hAnsiTheme="majorHAnsi" w:cstheme="majorHAnsi"/>
+          <w:b/>
+        </w:rPr>
+        <w:br/>
+        <w:t xml:space="preserve">Description: </w:t>
+      </w:r>
+      <w:r>
+        <w:rPr>
+          <w:rFonts w:asciiTheme="majorHAnsi" w:hAnsiTheme="majorHAnsi" w:cstheme="majorHAnsi"/>
+        </w:rPr>
+        <w:t>Registers a new user.</w:t>
+      </w:r>
+      <w:r>
+        <w:rPr>
+          <w:rFonts w:asciiTheme="majorHAnsi" w:hAnsiTheme="majorHAnsi" w:cstheme="majorHAnsi"/>
+          <w:b/>
+        </w:rPr>
+        <w:br/>
+        <w:t>Body Parameters:</w:t>
+      </w:r>
+    </w:p>
+    <w:p>
+      <w:pPr>
+        <w:rPr>
+          <w:rFonts w:asciiTheme="majorHAnsi" w:hAnsiTheme="majorHAnsi" w:cstheme="majorHAnsi"/>
+        </w:rPr>
+      </w:pPr>
+      <w:r>
+        <w:rPr>
+          <w:rFonts w:asciiTheme="majorHAnsi" w:hAnsiTheme="majorHAnsi" w:cstheme="majorHAnsi"/>
+        </w:rPr>
+        <w:t>{</w:t>
+      </w:r>
+    </w:p>
+    <w:p>
+      <w:pPr>
+        <w:rPr>
+          <w:rFonts w:asciiTheme="majorHAnsi" w:hAnsiTheme="majorHAnsi" w:cstheme="majorHAnsi"/>
+        </w:rPr>
+      </w:pPr>
+      <w:r>
+        <w:rPr>
+          <w:rFonts w:asciiTheme="majorHAnsi" w:hAnsiTheme="majorHAnsi" w:cstheme="majorHAnsi"/>
+        </w:rPr>
+        <w:t xml:space="preserve">'email': 'user@example.com', </w:t>
+      </w:r>
+      <w:r>
+        <w:rPr>
+          <w:rFonts w:asciiTheme="majorHAnsi" w:hAnsiTheme="majorHAnsi" w:cstheme="majorHAnsi"/>
+        </w:rPr>
+        <w:br/>
+      </w:r>
+      <w:r>
+        <w:rPr>
+          <w:rFonts w:asciiTheme="majorHAnsi" w:hAnsiTheme="majorHAnsi" w:cstheme="majorHAnsi"/>
+        </w:rPr>
+        <w:t>'password': 'Password123'</w:t>
+      </w:r>
+    </w:p>
+    <w:p>
+      <w:pPr>
+        <w:rPr>
+          <w:rFonts w:asciiTheme="majorHAnsi" w:hAnsiTheme="majorHAnsi" w:cstheme="majorHAnsi"/>
           <w:b/>
           <w:bCs/>
           <w:u w:val="single"/>
         </w:rPr>
-        <w:t>-</w:t>
-      </w:r>
-      <w:r>
-        <w:rPr>
+      </w:pPr>
+      <w:r>
+        <w:rPr>
+          <w:rFonts w:asciiTheme="majorHAnsi" w:hAnsiTheme="majorHAnsi" w:cstheme="majorHAnsi"/>
+        </w:rPr>
+        <w:t>}</w:t>
+      </w:r>
+    </w:p>
+    <w:p>
+      <w:pPr>
+        <w:rPr>
+          <w:rFonts w:asciiTheme="majorHAnsi" w:hAnsiTheme="majorHAnsi" w:cstheme="majorHAnsi"/>
+        </w:rPr>
+      </w:pPr>
+      <w:r>
+        <w:rPr>
+          <w:rFonts w:asciiTheme="majorHAnsi" w:hAnsiTheme="majorHAnsi" w:cstheme="majorHAnsi"/>
           <w:b/>
           <w:bCs/>
           <w:u w:val="single"/>
         </w:rPr>
-        <w:t>up:</w:t>
+        <w:t>Sign-in:</w:t>
       </w:r>
     </w:p>
     <w:p>
-      <w:r>
-        <w:rPr>
+      <w:pPr>
+        <w:rPr>
+          <w:rFonts w:asciiTheme="majorHAnsi" w:hAnsiTheme="majorHAnsi" w:cstheme="majorHAnsi"/>
+        </w:rPr>
+      </w:pPr>
+      <w:r>
+        <w:rPr>
+          <w:rFonts w:asciiTheme="majorHAnsi" w:hAnsiTheme="majorHAnsi" w:cstheme="majorHAnsi"/>
           <w:b/>
         </w:rPr>
         <w:t xml:space="preserve">URL: </w:t>
       </w:r>
       <w:r>
         <w:rPr>
+          <w:rFonts w:asciiTheme="majorHAnsi" w:hAnsiTheme="majorHAnsi" w:cstheme="majorHAnsi"/>
           <w:i/>
         </w:rPr>
         <w:t>/</w:t>
@@ -441,6 +1679,7 @@
       <w:proofErr w:type="spellStart"/>
       <w:r>
         <w:rPr>
+          <w:rFonts w:asciiTheme="majorHAnsi" w:hAnsiTheme="majorHAnsi" w:cstheme="majorHAnsi"/>
           <w:i/>
         </w:rPr>
         <w:t>api</w:t>
@@ -448,6 +1687,7 @@
       <w:proofErr w:type="spellEnd"/>
       <w:r>
         <w:rPr>
+          <w:rFonts w:asciiTheme="majorHAnsi" w:hAnsiTheme="majorHAnsi" w:cstheme="majorHAnsi"/>
           <w:i/>
         </w:rPr>
         <w:t>/</w:t>
@@ -455,33 +1695,43 @@
       <w:proofErr w:type="spellStart"/>
       <w:r>
         <w:rPr>
+          <w:rFonts w:asciiTheme="majorHAnsi" w:hAnsiTheme="majorHAnsi" w:cstheme="majorHAnsi"/>
           <w:i/>
         </w:rPr>
-        <w:t>signUp</w:t>
+        <w:t>signIn</w:t>
       </w:r>
       <w:proofErr w:type="spellEnd"/>
       <w:r>
         <w:rPr>
+          <w:rFonts w:asciiTheme="majorHAnsi" w:hAnsiTheme="majorHAnsi" w:cstheme="majorHAnsi"/>
           <w:b/>
         </w:rPr>
         <w:br/>
         <w:t xml:space="preserve">Method: </w:t>
       </w:r>
       <w:r>
+        <w:rPr>
+          <w:rFonts w:asciiTheme="majorHAnsi" w:hAnsiTheme="majorHAnsi" w:cstheme="majorHAnsi"/>
+        </w:rPr>
         <w:t>POST</w:t>
       </w:r>
       <w:r>
         <w:rPr>
+          <w:rFonts w:asciiTheme="majorHAnsi" w:hAnsiTheme="majorHAnsi" w:cstheme="majorHAnsi"/>
           <w:b/>
         </w:rPr>
         <w:br/>
         <w:t xml:space="preserve">Description: </w:t>
       </w:r>
       <w:r>
-        <w:t>Registers a new user.</w:t>
-      </w:r>
-      <w:r>
-        <w:rPr>
+        <w:rPr>
+          <w:rFonts w:asciiTheme="majorHAnsi" w:hAnsiTheme="majorHAnsi" w:cstheme="majorHAnsi"/>
+        </w:rPr>
+        <w:t>Authenticates a user and provides a JWT token.</w:t>
+      </w:r>
+      <w:r>
+        <w:rPr>
+          <w:rFonts w:asciiTheme="majorHAnsi" w:hAnsiTheme="majorHAnsi" w:cstheme="majorHAnsi"/>
           <w:b/>
         </w:rPr>
         <w:br/>
@@ -489,290 +1739,831 @@
       </w:r>
     </w:p>
     <w:p>
-      <w:r>
+      <w:pPr>
+        <w:rPr>
+          <w:rFonts w:asciiTheme="majorHAnsi" w:hAnsiTheme="majorHAnsi" w:cstheme="majorHAnsi"/>
+        </w:rPr>
+      </w:pPr>
+      <w:r>
+        <w:rPr>
+          <w:rFonts w:asciiTheme="majorHAnsi" w:hAnsiTheme="majorHAnsi" w:cstheme="majorHAnsi"/>
+        </w:rPr>
         <w:t>{</w:t>
       </w:r>
     </w:p>
     <w:p>
-      <w:r>
-        <w:t xml:space="preserve">'email': 'user@example.com', </w:t>
-      </w:r>
-      <w:r>
+      <w:pPr>
+        <w:rPr>
+          <w:rFonts w:asciiTheme="majorHAnsi" w:hAnsiTheme="majorHAnsi" w:cstheme="majorHAnsi"/>
+        </w:rPr>
+      </w:pPr>
+      <w:r>
+        <w:rPr>
+          <w:rFonts w:asciiTheme="majorHAnsi" w:hAnsiTheme="majorHAnsi" w:cstheme="majorHAnsi"/>
+        </w:rPr>
+        <w:t>'email': 'user@example.com',</w:t>
+      </w:r>
+      <w:r>
+        <w:rPr>
+          <w:rFonts w:asciiTheme="majorHAnsi" w:hAnsiTheme="majorHAnsi" w:cstheme="majorHAnsi"/>
+        </w:rPr>
         <w:br/>
       </w:r>
       <w:r>
-        <w:t>'password': 'Password123'</w:t>
+        <w:rPr>
+          <w:rFonts w:asciiTheme="majorHAnsi" w:hAnsiTheme="majorHAnsi" w:cstheme="majorHAnsi"/>
+        </w:rPr>
+        <w:t xml:space="preserve"> 'password': 'Password123'</w:t>
       </w:r>
     </w:p>
     <w:p>
       <w:pPr>
         <w:rPr>
+          <w:rFonts w:asciiTheme="majorHAnsi" w:hAnsiTheme="majorHAnsi" w:cstheme="majorHAnsi"/>
+        </w:rPr>
+      </w:pPr>
+      <w:r>
+        <w:rPr>
+          <w:rFonts w:asciiTheme="majorHAnsi" w:hAnsiTheme="majorHAnsi" w:cstheme="majorHAnsi"/>
+        </w:rPr>
+        <w:t>}</w:t>
+      </w:r>
+    </w:p>
+    <w:p>
+      <w:pPr>
+        <w:rPr>
+          <w:rFonts w:asciiTheme="majorHAnsi" w:hAnsiTheme="majorHAnsi" w:cstheme="majorHAnsi"/>
           <w:b/>
           <w:bCs/>
           <w:u w:val="single"/>
         </w:rPr>
       </w:pPr>
       <w:r>
-        <w:t>}</w:t>
-      </w:r>
-    </w:p>
-    <w:p>
-      <w:pPr>
-        <w:rPr>
+        <w:rPr>
+          <w:rFonts w:asciiTheme="majorHAnsi" w:hAnsiTheme="majorHAnsi" w:cstheme="majorHAnsi"/>
           <w:b/>
           <w:bCs/>
           <w:u w:val="single"/>
         </w:rPr>
-      </w:pPr>
+        <w:t>Get Homepage:</w:t>
+      </w:r>
     </w:p>
     <w:p>
       <w:pPr>
         <w:rPr>
+          <w:rFonts w:asciiTheme="majorHAnsi" w:hAnsiTheme="majorHAnsi" w:cstheme="majorHAnsi"/>
+        </w:rPr>
+      </w:pPr>
+      <w:r>
+        <w:rPr>
+          <w:rFonts w:asciiTheme="majorHAnsi" w:hAnsiTheme="majorHAnsi" w:cstheme="majorHAnsi"/>
+          <w:b/>
+        </w:rPr>
+        <w:t xml:space="preserve">URL: </w:t>
+      </w:r>
+      <w:r>
+        <w:rPr>
+          <w:rFonts w:asciiTheme="majorHAnsi" w:hAnsiTheme="majorHAnsi" w:cstheme="majorHAnsi"/>
+          <w:i/>
+        </w:rPr>
+        <w:t>/</w:t>
+      </w:r>
+      <w:proofErr w:type="spellStart"/>
+      <w:r>
+        <w:rPr>
+          <w:rFonts w:asciiTheme="majorHAnsi" w:hAnsiTheme="majorHAnsi" w:cstheme="majorHAnsi"/>
+          <w:i/>
+        </w:rPr>
+        <w:t>api</w:t>
+      </w:r>
+      <w:proofErr w:type="spellEnd"/>
+      <w:r>
+        <w:rPr>
+          <w:rFonts w:asciiTheme="majorHAnsi" w:hAnsiTheme="majorHAnsi" w:cstheme="majorHAnsi"/>
+          <w:i/>
+        </w:rPr>
+        <w:t>/</w:t>
+      </w:r>
+      <w:proofErr w:type="spellStart"/>
+      <w:r>
+        <w:rPr>
+          <w:rFonts w:asciiTheme="majorHAnsi" w:hAnsiTheme="majorHAnsi" w:cstheme="majorHAnsi"/>
+          <w:i/>
+        </w:rPr>
+        <w:t>homeBoard</w:t>
+      </w:r>
+      <w:proofErr w:type="spellEnd"/>
+      <w:r>
+        <w:rPr>
+          <w:rFonts w:asciiTheme="majorHAnsi" w:hAnsiTheme="majorHAnsi" w:cstheme="majorHAnsi"/>
+          <w:b/>
+        </w:rPr>
+        <w:br/>
+        <w:t xml:space="preserve">Method: </w:t>
+      </w:r>
+      <w:r>
+        <w:rPr>
+          <w:rFonts w:asciiTheme="majorHAnsi" w:hAnsiTheme="majorHAnsi" w:cstheme="majorHAnsi"/>
+        </w:rPr>
+        <w:t>GET</w:t>
+      </w:r>
+      <w:r>
+        <w:rPr>
+          <w:rFonts w:asciiTheme="majorHAnsi" w:hAnsiTheme="majorHAnsi" w:cstheme="majorHAnsi"/>
+          <w:b/>
+        </w:rPr>
+        <w:br/>
+        <w:t xml:space="preserve">Description: </w:t>
+      </w:r>
+      <w:r>
+        <w:rPr>
+          <w:rFonts w:asciiTheme="majorHAnsi" w:hAnsiTheme="majorHAnsi" w:cstheme="majorHAnsi"/>
+        </w:rPr>
+        <w:t>Returns home page content.</w:t>
+      </w:r>
+    </w:p>
+    <w:p>
+      <w:pPr>
+        <w:rPr>
+          <w:rFonts w:asciiTheme="majorHAnsi" w:hAnsiTheme="majorHAnsi" w:cstheme="majorHAnsi"/>
           <w:b/>
           <w:bCs/>
           <w:u w:val="single"/>
         </w:rPr>
       </w:pPr>
-    </w:p>
-    <w:p>
-      <w:pPr>
-        <w:rPr>
-          <w:b/>
-          <w:bCs/>
-          <w:sz w:val="48"/>
-          <w:szCs w:val="48"/>
-          <w:u w:val="single"/>
-        </w:rPr>
-      </w:pPr>
-      <w:r>
-        <w:rPr>
-          <w:b/>
-          <w:bCs/>
-          <w:sz w:val="48"/>
-          <w:szCs w:val="48"/>
-          <w:u w:val="single"/>
-        </w:rPr>
-        <w:t>/* ADD HTTPS explanation */</w:t>
-      </w:r>
-    </w:p>
-    <w:p>
-      <w:pPr>
-        <w:rPr>
+      <w:r>
+        <w:rPr>
+          <w:rFonts w:asciiTheme="majorHAnsi" w:hAnsiTheme="majorHAnsi" w:cstheme="majorHAnsi"/>
           <w:b/>
           <w:bCs/>
           <w:u w:val="single"/>
         </w:rPr>
-      </w:pPr>
+        <w:t>Get User Homepage:</w:t>
+      </w:r>
     </w:p>
     <w:p>
-      <w:r>
-        <w:rPr>
+      <w:pPr>
+        <w:rPr>
+          <w:rFonts w:asciiTheme="majorHAnsi" w:hAnsiTheme="majorHAnsi" w:cstheme="majorHAnsi"/>
+        </w:rPr>
+      </w:pPr>
+      <w:r>
+        <w:rPr>
+          <w:rFonts w:asciiTheme="majorHAnsi" w:hAnsiTheme="majorHAnsi" w:cstheme="majorHAnsi"/>
+          <w:b/>
+        </w:rPr>
+        <w:t xml:space="preserve">URL: </w:t>
+      </w:r>
+      <w:r>
+        <w:rPr>
+          <w:rFonts w:asciiTheme="majorHAnsi" w:hAnsiTheme="majorHAnsi" w:cstheme="majorHAnsi"/>
+          <w:i/>
+        </w:rPr>
+        <w:t>/</w:t>
+      </w:r>
+      <w:proofErr w:type="spellStart"/>
+      <w:r>
+        <w:rPr>
+          <w:rFonts w:asciiTheme="majorHAnsi" w:hAnsiTheme="majorHAnsi" w:cstheme="majorHAnsi"/>
+          <w:i/>
+        </w:rPr>
+        <w:t>api</w:t>
+      </w:r>
+      <w:proofErr w:type="spellEnd"/>
+      <w:r>
+        <w:rPr>
+          <w:rFonts w:asciiTheme="majorHAnsi" w:hAnsiTheme="majorHAnsi" w:cstheme="majorHAnsi"/>
+          <w:i/>
+        </w:rPr>
+        <w:t>/</w:t>
+      </w:r>
+      <w:proofErr w:type="spellStart"/>
+      <w:r>
+        <w:rPr>
+          <w:rFonts w:asciiTheme="majorHAnsi" w:hAnsiTheme="majorHAnsi" w:cstheme="majorHAnsi"/>
+          <w:i/>
+        </w:rPr>
+        <w:t>userBoard</w:t>
+      </w:r>
+      <w:proofErr w:type="spellEnd"/>
+      <w:r>
+        <w:rPr>
+          <w:rFonts w:asciiTheme="majorHAnsi" w:hAnsiTheme="majorHAnsi" w:cstheme="majorHAnsi"/>
+          <w:b/>
+        </w:rPr>
+        <w:br/>
+        <w:t xml:space="preserve">Method: </w:t>
+      </w:r>
+      <w:r>
+        <w:rPr>
+          <w:rFonts w:asciiTheme="majorHAnsi" w:hAnsiTheme="majorHAnsi" w:cstheme="majorHAnsi"/>
+        </w:rPr>
+        <w:t>GET</w:t>
+      </w:r>
+      <w:r>
+        <w:rPr>
+          <w:rFonts w:asciiTheme="majorHAnsi" w:hAnsiTheme="majorHAnsi" w:cstheme="majorHAnsi"/>
+          <w:b/>
+        </w:rPr>
+        <w:br/>
+        <w:t xml:space="preserve">Description: </w:t>
+      </w:r>
+      <w:r>
+        <w:rPr>
+          <w:rFonts w:asciiTheme="majorHAnsi" w:hAnsiTheme="majorHAnsi" w:cstheme="majorHAnsi"/>
+        </w:rPr>
+        <w:t>Returns user board content.</w:t>
+      </w:r>
+      <w:r>
+        <w:rPr>
+          <w:rFonts w:asciiTheme="majorHAnsi" w:hAnsiTheme="majorHAnsi" w:cstheme="majorHAnsi"/>
+          <w:b/>
+        </w:rPr>
+        <w:br/>
+        <w:t>Headers:</w:t>
+      </w:r>
+    </w:p>
+    <w:p>
+      <w:pPr>
+        <w:rPr>
+          <w:rFonts w:asciiTheme="majorHAnsi" w:hAnsiTheme="majorHAnsi" w:cstheme="majorHAnsi"/>
+        </w:rPr>
+      </w:pPr>
+      <w:r>
+        <w:rPr>
+          <w:rFonts w:asciiTheme="majorHAnsi" w:hAnsiTheme="majorHAnsi" w:cstheme="majorHAnsi"/>
+        </w:rPr>
+        <w:t>{</w:t>
+      </w:r>
+    </w:p>
+    <w:p>
+      <w:pPr>
+        <w:rPr>
+          <w:rFonts w:asciiTheme="majorHAnsi" w:hAnsiTheme="majorHAnsi" w:cstheme="majorHAnsi"/>
+        </w:rPr>
+      </w:pPr>
+      <w:r>
+        <w:rPr>
+          <w:rFonts w:asciiTheme="majorHAnsi" w:hAnsiTheme="majorHAnsi" w:cstheme="majorHAnsi"/>
+        </w:rPr>
+        <w:t>'x-access-token': '&lt;JWT_TOKEN&gt;'</w:t>
+      </w:r>
+    </w:p>
+    <w:p>
+      <w:pPr>
+        <w:rPr>
+          <w:rFonts w:asciiTheme="majorHAnsi" w:hAnsiTheme="majorHAnsi" w:cstheme="majorHAnsi"/>
+        </w:rPr>
+      </w:pPr>
+      <w:r>
+        <w:rPr>
+          <w:rFonts w:asciiTheme="majorHAnsi" w:hAnsiTheme="majorHAnsi" w:cstheme="majorHAnsi"/>
+        </w:rPr>
+        <w:t>}</w:t>
+      </w:r>
+    </w:p>
+    <w:p>
+      <w:pPr>
+        <w:rPr>
+          <w:rFonts w:asciiTheme="majorHAnsi" w:hAnsiTheme="majorHAnsi" w:cstheme="majorHAnsi"/>
           <w:b/>
           <w:bCs/>
           <w:u w:val="single"/>
         </w:rPr>
-        <w:t>Sign-in:</w:t>
-      </w:r>
-    </w:p>
-    <w:p>
-      <w:r>
-        <w:rPr>
-          <w:b/>
-        </w:rPr>
-        <w:t xml:space="preserve">URL: </w:t>
-      </w:r>
-      <w:r>
-        <w:rPr>
-          <w:i/>
-        </w:rPr>
-        <w:t>/</w:t>
-      </w:r>
-      <w:proofErr w:type="spellStart"/>
-      <w:r>
-        <w:rPr>
-          <w:i/>
-        </w:rPr>
-        <w:t>api</w:t>
-      </w:r>
-      <w:proofErr w:type="spellEnd"/>
-      <w:r>
-        <w:rPr>
-          <w:i/>
-        </w:rPr>
-        <w:t>/</w:t>
-      </w:r>
-      <w:proofErr w:type="spellStart"/>
-      <w:r>
-        <w:rPr>
-          <w:i/>
-        </w:rPr>
-        <w:t>signIn</w:t>
-      </w:r>
-      <w:proofErr w:type="spellEnd"/>
-      <w:r>
-        <w:rPr>
-          <w:b/>
-        </w:rPr>
-        <w:br/>
-        <w:t xml:space="preserve">Method: </w:t>
-      </w:r>
-      <w:r>
-        <w:t>POST</w:t>
-      </w:r>
-      <w:r>
-        <w:rPr>
-          <w:b/>
-        </w:rPr>
-        <w:br/>
-        <w:t xml:space="preserve">Description: </w:t>
-      </w:r>
-      <w:r>
-        <w:t>Authenticates a user and provides a JWT token.</w:t>
-      </w:r>
-      <w:r>
-        <w:rPr>
-          <w:b/>
-        </w:rPr>
-        <w:br/>
-        <w:t>Body Parameters:</w:t>
-      </w:r>
-    </w:p>
-    <w:p>
-      <w:r>
-        <w:t>{</w:t>
-      </w:r>
-    </w:p>
-    <w:p>
-      <w:r>
-        <w:t>'email': 'user@example.com',</w:t>
-      </w:r>
-      <w:r>
-        <w:br/>
-      </w:r>
-      <w:r>
-        <w:t xml:space="preserve"> 'password': 'Password123'</w:t>
-      </w:r>
-    </w:p>
-    <w:p>
-      <w:r>
-        <w:t>}</w:t>
-      </w:r>
-    </w:p>
-    <w:p>
-      <w:pPr>
-        <w:rPr>
+      </w:pPr>
+      <w:r>
+        <w:rPr>
+          <w:rFonts w:asciiTheme="majorHAnsi" w:hAnsiTheme="majorHAnsi" w:cstheme="majorHAnsi"/>
           <w:b/>
           <w:bCs/>
           <w:u w:val="single"/>
         </w:rPr>
-      </w:pPr>
-      <w:r>
-        <w:rPr>
+        <w:t>Get Supervisor Homepage:</w:t>
+      </w:r>
+    </w:p>
+    <w:p>
+      <w:pPr>
+        <w:rPr>
+          <w:rFonts w:asciiTheme="majorHAnsi" w:hAnsiTheme="majorHAnsi" w:cstheme="majorHAnsi"/>
+        </w:rPr>
+      </w:pPr>
+      <w:r>
+        <w:rPr>
+          <w:rFonts w:asciiTheme="majorHAnsi" w:hAnsiTheme="majorHAnsi" w:cstheme="majorHAnsi"/>
+          <w:b/>
+        </w:rPr>
+        <w:lastRenderedPageBreak/>
+        <w:t xml:space="preserve">URL: </w:t>
+      </w:r>
+      <w:r>
+        <w:rPr>
+          <w:rFonts w:asciiTheme="majorHAnsi" w:hAnsiTheme="majorHAnsi" w:cstheme="majorHAnsi"/>
+          <w:i/>
+        </w:rPr>
+        <w:t>/</w:t>
+      </w:r>
+      <w:proofErr w:type="spellStart"/>
+      <w:r>
+        <w:rPr>
+          <w:rFonts w:asciiTheme="majorHAnsi" w:hAnsiTheme="majorHAnsi" w:cstheme="majorHAnsi"/>
+          <w:i/>
+        </w:rPr>
+        <w:t>api</w:t>
+      </w:r>
+      <w:proofErr w:type="spellEnd"/>
+      <w:r>
+        <w:rPr>
+          <w:rFonts w:asciiTheme="majorHAnsi" w:hAnsiTheme="majorHAnsi" w:cstheme="majorHAnsi"/>
+          <w:i/>
+        </w:rPr>
+        <w:t>/</w:t>
+      </w:r>
+      <w:proofErr w:type="spellStart"/>
+      <w:r>
+        <w:rPr>
+          <w:rFonts w:asciiTheme="majorHAnsi" w:hAnsiTheme="majorHAnsi" w:cstheme="majorHAnsi"/>
+          <w:i/>
+        </w:rPr>
+        <w:t>supervisorBoard</w:t>
+      </w:r>
+      <w:proofErr w:type="spellEnd"/>
+      <w:r>
+        <w:rPr>
+          <w:rFonts w:asciiTheme="majorHAnsi" w:hAnsiTheme="majorHAnsi" w:cstheme="majorHAnsi"/>
+          <w:b/>
+        </w:rPr>
+        <w:br/>
+        <w:t xml:space="preserve">Method: </w:t>
+      </w:r>
+      <w:r>
+        <w:rPr>
+          <w:rFonts w:asciiTheme="majorHAnsi" w:hAnsiTheme="majorHAnsi" w:cstheme="majorHAnsi"/>
+        </w:rPr>
+        <w:t>GET</w:t>
+      </w:r>
+      <w:r>
+        <w:rPr>
+          <w:rFonts w:asciiTheme="majorHAnsi" w:hAnsiTheme="majorHAnsi" w:cstheme="majorHAnsi"/>
+          <w:b/>
+        </w:rPr>
+        <w:br/>
+        <w:t xml:space="preserve">Description: </w:t>
+      </w:r>
+      <w:r>
+        <w:rPr>
+          <w:rFonts w:asciiTheme="majorHAnsi" w:hAnsiTheme="majorHAnsi" w:cstheme="majorHAnsi"/>
+        </w:rPr>
+        <w:t>Returns supervisor board content.</w:t>
+      </w:r>
+      <w:r>
+        <w:rPr>
+          <w:rFonts w:asciiTheme="majorHAnsi" w:hAnsiTheme="majorHAnsi" w:cstheme="majorHAnsi"/>
+          <w:b/>
+        </w:rPr>
+        <w:br/>
+        <w:t>Headers:</w:t>
+      </w:r>
+    </w:p>
+    <w:p>
+      <w:pPr>
+        <w:rPr>
+          <w:rFonts w:asciiTheme="majorHAnsi" w:hAnsiTheme="majorHAnsi" w:cstheme="majorHAnsi"/>
+        </w:rPr>
+      </w:pPr>
+      <w:r>
+        <w:rPr>
+          <w:rFonts w:asciiTheme="majorHAnsi" w:hAnsiTheme="majorHAnsi" w:cstheme="majorHAnsi"/>
+        </w:rPr>
+        <w:t>{</w:t>
+      </w:r>
+    </w:p>
+    <w:p>
+      <w:pPr>
+        <w:rPr>
+          <w:rFonts w:asciiTheme="majorHAnsi" w:hAnsiTheme="majorHAnsi" w:cstheme="majorHAnsi"/>
+        </w:rPr>
+      </w:pPr>
+      <w:r>
+        <w:rPr>
+          <w:rFonts w:asciiTheme="majorHAnsi" w:hAnsiTheme="majorHAnsi" w:cstheme="majorHAnsi"/>
+        </w:rPr>
+        <w:t xml:space="preserve">'x-access-token': </w:t>
+      </w:r>
+      <w:r>
+        <w:rPr>
+          <w:rFonts w:asciiTheme="majorHAnsi" w:hAnsiTheme="majorHAnsi" w:cstheme="majorHAnsi"/>
+        </w:rPr>
+        <w:t xml:space="preserve"> </w:t>
+      </w:r>
+      <w:r>
+        <w:rPr>
+          <w:rFonts w:asciiTheme="majorHAnsi" w:hAnsiTheme="majorHAnsi" w:cstheme="majorHAnsi"/>
+        </w:rPr>
+        <w:t>'&lt;JWT_TOKEN&gt;'</w:t>
+      </w:r>
+    </w:p>
+    <w:p>
+      <w:pPr>
+        <w:rPr>
+          <w:rFonts w:asciiTheme="majorHAnsi" w:hAnsiTheme="majorHAnsi" w:cstheme="majorHAnsi"/>
+        </w:rPr>
+      </w:pPr>
+      <w:r>
+        <w:rPr>
+          <w:rFonts w:asciiTheme="majorHAnsi" w:hAnsiTheme="majorHAnsi" w:cstheme="majorHAnsi"/>
+        </w:rPr>
+        <w:t>}</w:t>
+      </w:r>
+    </w:p>
+    <w:p>
+      <w:pPr>
+        <w:rPr>
+          <w:rFonts w:asciiTheme="majorHAnsi" w:hAnsiTheme="majorHAnsi" w:cstheme="majorHAnsi"/>
+        </w:rPr>
+      </w:pPr>
+      <w:r>
+        <w:rPr>
+          <w:rFonts w:asciiTheme="majorHAnsi" w:hAnsiTheme="majorHAnsi" w:cstheme="majorHAnsi"/>
           <w:b/>
           <w:bCs/>
           <w:u w:val="single"/>
         </w:rPr>
-        <w:t>Get Homepage</w:t>
-      </w:r>
-      <w:r>
-        <w:rPr>
+        <w:t>Get Admin Homepage:</w:t>
+      </w:r>
+    </w:p>
+    <w:p>
+      <w:pPr>
+        <w:rPr>
+          <w:rFonts w:asciiTheme="majorHAnsi" w:hAnsiTheme="majorHAnsi" w:cstheme="majorHAnsi"/>
+        </w:rPr>
+      </w:pPr>
+      <w:r>
+        <w:rPr>
+          <w:rFonts w:asciiTheme="majorHAnsi" w:hAnsiTheme="majorHAnsi" w:cstheme="majorHAnsi"/>
+          <w:b/>
+        </w:rPr>
+        <w:t xml:space="preserve">URL: </w:t>
+      </w:r>
+      <w:r>
+        <w:rPr>
+          <w:rFonts w:asciiTheme="majorHAnsi" w:hAnsiTheme="majorHAnsi" w:cstheme="majorHAnsi"/>
+          <w:i/>
+        </w:rPr>
+        <w:t>/</w:t>
+      </w:r>
+      <w:proofErr w:type="spellStart"/>
+      <w:r>
+        <w:rPr>
+          <w:rFonts w:asciiTheme="majorHAnsi" w:hAnsiTheme="majorHAnsi" w:cstheme="majorHAnsi"/>
+          <w:i/>
+        </w:rPr>
+        <w:t>api</w:t>
+      </w:r>
+      <w:proofErr w:type="spellEnd"/>
+      <w:r>
+        <w:rPr>
+          <w:rFonts w:asciiTheme="majorHAnsi" w:hAnsiTheme="majorHAnsi" w:cstheme="majorHAnsi"/>
+          <w:i/>
+        </w:rPr>
+        <w:t>/</w:t>
+      </w:r>
+      <w:proofErr w:type="spellStart"/>
+      <w:r>
+        <w:rPr>
+          <w:rFonts w:asciiTheme="majorHAnsi" w:hAnsiTheme="majorHAnsi" w:cstheme="majorHAnsi"/>
+          <w:i/>
+        </w:rPr>
+        <w:t>adminBoard</w:t>
+      </w:r>
+      <w:proofErr w:type="spellEnd"/>
+      <w:r>
+        <w:rPr>
+          <w:rFonts w:asciiTheme="majorHAnsi" w:hAnsiTheme="majorHAnsi" w:cstheme="majorHAnsi"/>
+          <w:b/>
+        </w:rPr>
+        <w:br/>
+        <w:t xml:space="preserve">Method: </w:t>
+      </w:r>
+      <w:r>
+        <w:rPr>
+          <w:rFonts w:asciiTheme="majorHAnsi" w:hAnsiTheme="majorHAnsi" w:cstheme="majorHAnsi"/>
+        </w:rPr>
+        <w:t>GET</w:t>
+      </w:r>
+      <w:r>
+        <w:rPr>
+          <w:rFonts w:asciiTheme="majorHAnsi" w:hAnsiTheme="majorHAnsi" w:cstheme="majorHAnsi"/>
+          <w:b/>
+        </w:rPr>
+        <w:br/>
+        <w:t xml:space="preserve">Description: </w:t>
+      </w:r>
+      <w:r>
+        <w:rPr>
+          <w:rFonts w:asciiTheme="majorHAnsi" w:hAnsiTheme="majorHAnsi" w:cstheme="majorHAnsi"/>
+        </w:rPr>
+        <w:t>Returns admin board content.</w:t>
+      </w:r>
+      <w:r>
+        <w:rPr>
+          <w:rFonts w:asciiTheme="majorHAnsi" w:hAnsiTheme="majorHAnsi" w:cstheme="majorHAnsi"/>
+          <w:b/>
+        </w:rPr>
+        <w:br/>
+        <w:t>Headers:</w:t>
+      </w:r>
+    </w:p>
+    <w:p>
+      <w:pPr>
+        <w:rPr>
+          <w:rFonts w:asciiTheme="majorHAnsi" w:hAnsiTheme="majorHAnsi" w:cstheme="majorHAnsi"/>
+        </w:rPr>
+      </w:pPr>
+      <w:r>
+        <w:rPr>
+          <w:rFonts w:asciiTheme="majorHAnsi" w:hAnsiTheme="majorHAnsi" w:cstheme="majorHAnsi"/>
+        </w:rPr>
+        <w:t>{</w:t>
+      </w:r>
+    </w:p>
+    <w:p>
+      <w:pPr>
+        <w:rPr>
+          <w:rFonts w:asciiTheme="majorHAnsi" w:hAnsiTheme="majorHAnsi" w:cstheme="majorHAnsi"/>
+        </w:rPr>
+      </w:pPr>
+      <w:r>
+        <w:rPr>
+          <w:rFonts w:asciiTheme="majorHAnsi" w:hAnsiTheme="majorHAnsi" w:cstheme="majorHAnsi"/>
+        </w:rPr>
+        <w:t>'x-access-token':</w:t>
+      </w:r>
+      <w:r>
+        <w:rPr>
+          <w:rFonts w:asciiTheme="majorHAnsi" w:hAnsiTheme="majorHAnsi" w:cstheme="majorHAnsi"/>
+        </w:rPr>
+        <w:t xml:space="preserve"> </w:t>
+      </w:r>
+      <w:r>
+        <w:rPr>
+          <w:rFonts w:asciiTheme="majorHAnsi" w:hAnsiTheme="majorHAnsi" w:cstheme="majorHAnsi"/>
+        </w:rPr>
+        <w:t xml:space="preserve"> '&lt;JWT_TOKEN&gt;'</w:t>
+      </w:r>
+    </w:p>
+    <w:p>
+      <w:pPr>
+        <w:rPr>
+          <w:rFonts w:asciiTheme="majorHAnsi" w:hAnsiTheme="majorHAnsi" w:cstheme="majorHAnsi"/>
+        </w:rPr>
+      </w:pPr>
+      <w:r>
+        <w:rPr>
+          <w:rFonts w:asciiTheme="majorHAnsi" w:hAnsiTheme="majorHAnsi" w:cstheme="majorHAnsi"/>
+        </w:rPr>
+        <w:t>}</w:t>
+      </w:r>
+    </w:p>
+    <w:p>
+      <w:pPr>
+        <w:rPr>
+          <w:rFonts w:asciiTheme="majorHAnsi" w:hAnsiTheme="majorHAnsi" w:cstheme="majorHAnsi"/>
           <w:b/>
           <w:bCs/>
           <w:u w:val="single"/>
         </w:rPr>
-        <w:t>:</w:t>
-      </w:r>
-    </w:p>
-    <w:p>
-      <w:r>
-        <w:rPr>
-          <w:b/>
-        </w:rPr>
-        <w:t xml:space="preserve">URL: </w:t>
-      </w:r>
-      <w:r>
-        <w:rPr>
-          <w:i/>
-        </w:rPr>
-        <w:t>/</w:t>
-      </w:r>
-      <w:proofErr w:type="spellStart"/>
-      <w:r>
-        <w:rPr>
-          <w:i/>
-        </w:rPr>
-        <w:t>api</w:t>
-      </w:r>
-      <w:proofErr w:type="spellEnd"/>
-      <w:r>
-        <w:rPr>
-          <w:i/>
-        </w:rPr>
-        <w:t>/</w:t>
-      </w:r>
-      <w:proofErr w:type="spellStart"/>
-      <w:r>
-        <w:rPr>
-          <w:i/>
-        </w:rPr>
-        <w:t>homeBoard</w:t>
-      </w:r>
-      <w:proofErr w:type="spellEnd"/>
-      <w:r>
-        <w:rPr>
-          <w:b/>
-        </w:rPr>
-        <w:br/>
-        <w:t xml:space="preserve">Method: </w:t>
-      </w:r>
-      <w:r>
-        <w:t>GET</w:t>
-      </w:r>
-      <w:r>
-        <w:rPr>
-          <w:b/>
-        </w:rPr>
-        <w:br/>
-        <w:t xml:space="preserve">Description: </w:t>
-      </w:r>
-      <w:r>
-        <w:t>Returns home page content.</w:t>
-      </w:r>
-    </w:p>
-    <w:p>
-      <w:pPr>
-        <w:rPr>
+      </w:pPr>
+      <w:r>
+        <w:rPr>
+          <w:rFonts w:asciiTheme="majorHAnsi" w:hAnsiTheme="majorHAnsi" w:cstheme="majorHAnsi"/>
           <w:b/>
           <w:bCs/>
           <w:u w:val="single"/>
         </w:rPr>
-      </w:pPr>
-      <w:r>
-        <w:rPr>
+        <w:t>Add Supervisor:</w:t>
+      </w:r>
+    </w:p>
+    <w:p>
+      <w:pPr>
+        <w:rPr>
+          <w:rFonts w:asciiTheme="majorHAnsi" w:hAnsiTheme="majorHAnsi" w:cstheme="majorHAnsi"/>
+        </w:rPr>
+      </w:pPr>
+      <w:r>
+        <w:rPr>
+          <w:rFonts w:asciiTheme="majorHAnsi" w:hAnsiTheme="majorHAnsi" w:cstheme="majorHAnsi"/>
+          <w:b/>
+        </w:rPr>
+        <w:t xml:space="preserve">URL: </w:t>
+      </w:r>
+      <w:r>
+        <w:rPr>
+          <w:rFonts w:asciiTheme="majorHAnsi" w:hAnsiTheme="majorHAnsi" w:cstheme="majorHAnsi"/>
+          <w:i/>
+        </w:rPr>
+        <w:t>/</w:t>
+      </w:r>
+      <w:proofErr w:type="spellStart"/>
+      <w:r>
+        <w:rPr>
+          <w:rFonts w:asciiTheme="majorHAnsi" w:hAnsiTheme="majorHAnsi" w:cstheme="majorHAnsi"/>
+          <w:i/>
+        </w:rPr>
+        <w:t>api</w:t>
+      </w:r>
+      <w:proofErr w:type="spellEnd"/>
+      <w:r>
+        <w:rPr>
+          <w:rFonts w:asciiTheme="majorHAnsi" w:hAnsiTheme="majorHAnsi" w:cstheme="majorHAnsi"/>
+          <w:i/>
+        </w:rPr>
+        <w:t>/</w:t>
+      </w:r>
+      <w:proofErr w:type="spellStart"/>
+      <w:r>
+        <w:rPr>
+          <w:rFonts w:asciiTheme="majorHAnsi" w:hAnsiTheme="majorHAnsi" w:cstheme="majorHAnsi"/>
+          <w:i/>
+        </w:rPr>
+        <w:t>addSupervisor</w:t>
+      </w:r>
+      <w:proofErr w:type="spellEnd"/>
+      <w:r>
+        <w:rPr>
+          <w:rFonts w:asciiTheme="majorHAnsi" w:hAnsiTheme="majorHAnsi" w:cstheme="majorHAnsi"/>
+          <w:b/>
+        </w:rPr>
+        <w:br/>
+        <w:t xml:space="preserve">Method: </w:t>
+      </w:r>
+      <w:r>
+        <w:rPr>
+          <w:rFonts w:asciiTheme="majorHAnsi" w:hAnsiTheme="majorHAnsi" w:cstheme="majorHAnsi"/>
+        </w:rPr>
+        <w:t>PUT</w:t>
+      </w:r>
+      <w:r>
+        <w:rPr>
+          <w:rFonts w:asciiTheme="majorHAnsi" w:hAnsiTheme="majorHAnsi" w:cstheme="majorHAnsi"/>
+          <w:b/>
+        </w:rPr>
+        <w:br/>
+        <w:t xml:space="preserve">Description: </w:t>
+      </w:r>
+      <w:r>
+        <w:rPr>
+          <w:rFonts w:asciiTheme="majorHAnsi" w:hAnsiTheme="majorHAnsi" w:cstheme="majorHAnsi"/>
+        </w:rPr>
+        <w:t>Adds supervisor role to a user.</w:t>
+      </w:r>
+      <w:r>
+        <w:rPr>
+          <w:rFonts w:asciiTheme="majorHAnsi" w:hAnsiTheme="majorHAnsi" w:cstheme="majorHAnsi"/>
+          <w:b/>
+        </w:rPr>
+        <w:br/>
+        <w:t>Headers:</w:t>
+      </w:r>
+    </w:p>
+    <w:p>
+      <w:pPr>
+        <w:rPr>
+          <w:rFonts w:asciiTheme="majorHAnsi" w:hAnsiTheme="majorHAnsi" w:cstheme="majorHAnsi"/>
+        </w:rPr>
+      </w:pPr>
+      <w:r>
+        <w:rPr>
+          <w:rFonts w:asciiTheme="majorHAnsi" w:hAnsiTheme="majorHAnsi" w:cstheme="majorHAnsi"/>
+        </w:rPr>
+        <w:t>{</w:t>
+      </w:r>
+    </w:p>
+    <w:p>
+      <w:pPr>
+        <w:rPr>
+          <w:rFonts w:asciiTheme="majorHAnsi" w:hAnsiTheme="majorHAnsi" w:cstheme="majorHAnsi"/>
+        </w:rPr>
+      </w:pPr>
+      <w:r>
+        <w:rPr>
+          <w:rFonts w:asciiTheme="majorHAnsi" w:hAnsiTheme="majorHAnsi" w:cstheme="majorHAnsi"/>
+        </w:rPr>
+        <w:t xml:space="preserve">'x-access-token': </w:t>
+      </w:r>
+      <w:r>
+        <w:rPr>
+          <w:rFonts w:asciiTheme="majorHAnsi" w:hAnsiTheme="majorHAnsi" w:cstheme="majorHAnsi"/>
+        </w:rPr>
+        <w:t xml:space="preserve"> </w:t>
+      </w:r>
+      <w:r>
+        <w:rPr>
+          <w:rFonts w:asciiTheme="majorHAnsi" w:hAnsiTheme="majorHAnsi" w:cstheme="majorHAnsi"/>
+        </w:rPr>
+        <w:t>'&lt;JWT_TOKEN&gt;'</w:t>
+      </w:r>
+    </w:p>
+    <w:p>
+      <w:pPr>
+        <w:rPr>
+          <w:rFonts w:asciiTheme="majorHAnsi" w:hAnsiTheme="majorHAnsi" w:cstheme="majorHAnsi"/>
+        </w:rPr>
+      </w:pPr>
+      <w:r>
+        <w:rPr>
+          <w:rFonts w:asciiTheme="majorHAnsi" w:hAnsiTheme="majorHAnsi" w:cstheme="majorHAnsi"/>
+        </w:rPr>
+        <w:t>}</w:t>
+      </w:r>
+    </w:p>
+    <w:p>
+      <w:pPr>
+        <w:rPr>
+          <w:rFonts w:asciiTheme="majorHAnsi" w:hAnsiTheme="majorHAnsi" w:cstheme="majorHAnsi"/>
+        </w:rPr>
+      </w:pPr>
+      <w:r>
+        <w:rPr>
+          <w:rFonts w:asciiTheme="majorHAnsi" w:hAnsiTheme="majorHAnsi" w:cstheme="majorHAnsi"/>
+          <w:b/>
+        </w:rPr>
+        <w:t>Body Parameters:</w:t>
+      </w:r>
+    </w:p>
+    <w:p>
+      <w:pPr>
+        <w:rPr>
+          <w:rFonts w:asciiTheme="majorHAnsi" w:hAnsiTheme="majorHAnsi" w:cstheme="majorHAnsi"/>
+        </w:rPr>
+      </w:pPr>
+      <w:r>
+        <w:rPr>
+          <w:rFonts w:asciiTheme="majorHAnsi" w:hAnsiTheme="majorHAnsi" w:cstheme="majorHAnsi"/>
+        </w:rPr>
+        <w:t>{</w:t>
+      </w:r>
+    </w:p>
+    <w:p>
+      <w:pPr>
+        <w:rPr>
+          <w:rFonts w:asciiTheme="majorHAnsi" w:hAnsiTheme="majorHAnsi" w:cstheme="majorHAnsi"/>
+        </w:rPr>
+      </w:pPr>
+      <w:r>
+        <w:rPr>
+          <w:rFonts w:asciiTheme="majorHAnsi" w:hAnsiTheme="majorHAnsi" w:cstheme="majorHAnsi"/>
+        </w:rPr>
+        <w:t>'email': 'user@example.com'</w:t>
+      </w:r>
+    </w:p>
+    <w:p>
+      <w:pPr>
+        <w:rPr>
+          <w:rFonts w:asciiTheme="majorHAnsi" w:hAnsiTheme="majorHAnsi" w:cstheme="majorHAnsi"/>
+        </w:rPr>
+      </w:pPr>
+      <w:r>
+        <w:rPr>
+          <w:rFonts w:asciiTheme="majorHAnsi" w:hAnsiTheme="majorHAnsi" w:cstheme="majorHAnsi"/>
+        </w:rPr>
+        <w:t>}</w:t>
+      </w:r>
+    </w:p>
+    <w:p>
+      <w:pPr>
+        <w:rPr>
+          <w:rFonts w:asciiTheme="majorHAnsi" w:hAnsiTheme="majorHAnsi" w:cstheme="majorHAnsi"/>
           <w:b/>
           <w:bCs/>
           <w:u w:val="single"/>
         </w:rPr>
-        <w:t>Get User Homepage</w:t>
-      </w:r>
-      <w:r>
-        <w:rPr>
+      </w:pPr>
+      <w:r>
+        <w:rPr>
+          <w:rFonts w:asciiTheme="majorHAnsi" w:hAnsiTheme="majorHAnsi" w:cstheme="majorHAnsi"/>
           <w:b/>
           <w:bCs/>
           <w:u w:val="single"/>
         </w:rPr>
-        <w:t>:</w:t>
+        <w:t>Remove Supervisor:</w:t>
       </w:r>
     </w:p>
     <w:p>
-      <w:r>
-        <w:rPr>
+      <w:pPr>
+        <w:rPr>
+          <w:rFonts w:asciiTheme="majorHAnsi" w:hAnsiTheme="majorHAnsi" w:cstheme="majorHAnsi"/>
+        </w:rPr>
+      </w:pPr>
+      <w:r>
+        <w:rPr>
+          <w:rFonts w:asciiTheme="majorHAnsi" w:hAnsiTheme="majorHAnsi" w:cstheme="majorHAnsi"/>
           <w:b/>
         </w:rPr>
         <w:t xml:space="preserve">URL: </w:t>
       </w:r>
       <w:r>
         <w:rPr>
+          <w:rFonts w:asciiTheme="majorHAnsi" w:hAnsiTheme="majorHAnsi" w:cstheme="majorHAnsi"/>
           <w:i/>
         </w:rPr>
         <w:t>/</w:t>
@@ -780,6 +2571,7 @@
       <w:proofErr w:type="spellStart"/>
       <w:r>
         <w:rPr>
+          <w:rFonts w:asciiTheme="majorHAnsi" w:hAnsiTheme="majorHAnsi" w:cstheme="majorHAnsi"/>
           <w:i/>
         </w:rPr>
         <w:t>api</w:t>
@@ -787,6 +2579,7 @@
       <w:proofErr w:type="spellEnd"/>
       <w:r>
         <w:rPr>
+          <w:rFonts w:asciiTheme="majorHAnsi" w:hAnsiTheme="majorHAnsi" w:cstheme="majorHAnsi"/>
           <w:i/>
         </w:rPr>
         <w:t>/</w:t>
@@ -794,589 +2587,165 @@
       <w:proofErr w:type="spellStart"/>
       <w:r>
         <w:rPr>
+          <w:rFonts w:asciiTheme="majorHAnsi" w:hAnsiTheme="majorHAnsi" w:cstheme="majorHAnsi"/>
           <w:i/>
         </w:rPr>
-        <w:t>userBoard</w:t>
+        <w:t>removeSupervisor</w:t>
       </w:r>
       <w:proofErr w:type="spellEnd"/>
       <w:r>
         <w:rPr>
+          <w:rFonts w:asciiTheme="majorHAnsi" w:hAnsiTheme="majorHAnsi" w:cstheme="majorHAnsi"/>
           <w:b/>
         </w:rPr>
         <w:br/>
         <w:t xml:space="preserve">Method: </w:t>
       </w:r>
       <w:r>
-        <w:t>GET</w:t>
-      </w:r>
-      <w:r>
-        <w:rPr>
+        <w:rPr>
+          <w:rFonts w:asciiTheme="majorHAnsi" w:hAnsiTheme="majorHAnsi" w:cstheme="majorHAnsi"/>
+        </w:rPr>
+        <w:t>PUT</w:t>
+      </w:r>
+      <w:r>
+        <w:rPr>
+          <w:rFonts w:asciiTheme="majorHAnsi" w:hAnsiTheme="majorHAnsi" w:cstheme="majorHAnsi"/>
           <w:b/>
         </w:rPr>
         <w:br/>
         <w:t xml:space="preserve">Description: </w:t>
       </w:r>
       <w:r>
-        <w:t>Returns user board content.</w:t>
-      </w:r>
-      <w:r>
-        <w:rPr>
+        <w:rPr>
+          <w:rFonts w:asciiTheme="majorHAnsi" w:hAnsiTheme="majorHAnsi" w:cstheme="majorHAnsi"/>
+        </w:rPr>
+        <w:t>Removes supervisor role from a user.</w:t>
+      </w:r>
+      <w:r>
+        <w:rPr>
+          <w:rFonts w:asciiTheme="majorHAnsi" w:hAnsiTheme="majorHAnsi" w:cstheme="majorHAnsi"/>
           <w:b/>
         </w:rPr>
         <w:br/>
+      </w:r>
+      <w:r>
+        <w:rPr>
+          <w:rFonts w:asciiTheme="majorHAnsi" w:hAnsiTheme="majorHAnsi" w:cstheme="majorHAnsi"/>
+          <w:b/>
+        </w:rPr>
         <w:t>Headers:</w:t>
       </w:r>
     </w:p>
     <w:p>
-      <w:r>
+      <w:pPr>
+        <w:rPr>
+          <w:rFonts w:asciiTheme="majorHAnsi" w:hAnsiTheme="majorHAnsi" w:cstheme="majorHAnsi"/>
+        </w:rPr>
+      </w:pPr>
+      <w:r>
+        <w:rPr>
+          <w:rFonts w:asciiTheme="majorHAnsi" w:hAnsiTheme="majorHAnsi" w:cstheme="majorHAnsi"/>
+        </w:rPr>
         <w:t>{</w:t>
       </w:r>
     </w:p>
     <w:p>
-      <w:r>
-        <w:t>'x-access-token': '&lt;JWT_TOKEN&gt;'</w:t>
+      <w:pPr>
+        <w:rPr>
+          <w:rFonts w:asciiTheme="majorHAnsi" w:hAnsiTheme="majorHAnsi" w:cstheme="majorHAnsi"/>
+        </w:rPr>
+      </w:pPr>
+      <w:r>
+        <w:rPr>
+          <w:rFonts w:asciiTheme="majorHAnsi" w:hAnsiTheme="majorHAnsi" w:cstheme="majorHAnsi"/>
+        </w:rPr>
+        <w:lastRenderedPageBreak/>
+        <w:t>'x-access-token':  '&lt;JWT_TOKEN&gt;'</w:t>
       </w:r>
     </w:p>
     <w:p>
-      <w:r>
+      <w:pPr>
+        <w:rPr>
+          <w:rFonts w:asciiTheme="majorHAnsi" w:hAnsiTheme="majorHAnsi" w:cstheme="majorHAnsi"/>
+        </w:rPr>
+      </w:pPr>
+      <w:r>
+        <w:rPr>
+          <w:rFonts w:asciiTheme="majorHAnsi" w:hAnsiTheme="majorHAnsi" w:cstheme="majorHAnsi"/>
+        </w:rPr>
         <w:t>}</w:t>
       </w:r>
     </w:p>
     <w:p>
       <w:pPr>
         <w:rPr>
+          <w:rFonts w:asciiTheme="majorHAnsi" w:hAnsiTheme="majorHAnsi" w:cstheme="majorHAnsi"/>
+        </w:rPr>
+      </w:pPr>
+      <w:r>
+        <w:rPr>
+          <w:rFonts w:asciiTheme="majorHAnsi" w:hAnsiTheme="majorHAnsi" w:cstheme="majorHAnsi"/>
           <w:b/>
-          <w:bCs/>
-          <w:u w:val="single"/>
-        </w:rPr>
-      </w:pPr>
-      <w:r>
-        <w:rPr>
-          <w:b/>
-          <w:bCs/>
-          <w:u w:val="single"/>
-        </w:rPr>
-        <w:t>Get Supervisor Homepage</w:t>
-      </w:r>
-      <w:r>
-        <w:rPr>
-          <w:b/>
-          <w:bCs/>
-          <w:u w:val="single"/>
-        </w:rPr>
-        <w:t>:</w:t>
+        </w:rPr>
+        <w:t>Body Parameters:</w:t>
       </w:r>
     </w:p>
     <w:p>
-      <w:r>
-        <w:rPr>
-          <w:b/>
-        </w:rPr>
-        <w:t xml:space="preserve">URL: </w:t>
-      </w:r>
-      <w:r>
-        <w:rPr>
-          <w:i/>
-        </w:rPr>
-        <w:t>/</w:t>
-      </w:r>
-      <w:proofErr w:type="spellStart"/>
-      <w:r>
-        <w:rPr>
-          <w:i/>
-        </w:rPr>
-        <w:t>api</w:t>
-      </w:r>
-      <w:proofErr w:type="spellEnd"/>
-      <w:r>
-        <w:rPr>
-          <w:i/>
-        </w:rPr>
-        <w:t>/</w:t>
-      </w:r>
-      <w:proofErr w:type="spellStart"/>
-      <w:r>
-        <w:rPr>
-          <w:i/>
-        </w:rPr>
-        <w:t>supervisorBoard</w:t>
-      </w:r>
-      <w:proofErr w:type="spellEnd"/>
-      <w:r>
-        <w:rPr>
-          <w:b/>
-        </w:rPr>
-        <w:br/>
-        <w:t xml:space="preserve">Method: </w:t>
-      </w:r>
-      <w:r>
-        <w:t>GET</w:t>
-      </w:r>
-      <w:r>
-        <w:rPr>
-          <w:b/>
-        </w:rPr>
-        <w:br/>
-        <w:t xml:space="preserve">Description: </w:t>
-      </w:r>
-      <w:r>
-        <w:t>Returns supervisor board content.</w:t>
-      </w:r>
-      <w:r>
-        <w:rPr>
-          <w:b/>
-        </w:rPr>
-        <w:br/>
-        <w:t>Headers:</w:t>
+      <w:pPr>
+        <w:rPr>
+          <w:rFonts w:asciiTheme="majorHAnsi" w:hAnsiTheme="majorHAnsi" w:cstheme="majorHAnsi"/>
+        </w:rPr>
+      </w:pPr>
+      <w:r>
+        <w:rPr>
+          <w:rFonts w:asciiTheme="majorHAnsi" w:hAnsiTheme="majorHAnsi" w:cstheme="majorHAnsi"/>
+        </w:rPr>
+        <w:t>{</w:t>
       </w:r>
     </w:p>
     <w:p>
-      <w:r>
-        <w:t>{</w:t>
+      <w:pPr>
+        <w:rPr>
+          <w:rFonts w:asciiTheme="majorHAnsi" w:hAnsiTheme="majorHAnsi" w:cstheme="majorHAnsi"/>
+        </w:rPr>
+      </w:pPr>
+      <w:r>
+        <w:rPr>
+          <w:rFonts w:asciiTheme="majorHAnsi" w:hAnsiTheme="majorHAnsi" w:cstheme="majorHAnsi"/>
+        </w:rPr>
+        <w:t>'email': 'user@example.com'</w:t>
       </w:r>
     </w:p>
     <w:p>
-      <w:r>
-        <w:t xml:space="preserve">'x-access-token': </w:t>
-      </w:r>
-      <w:r>
-        <w:t xml:space="preserve"> </w:t>
-      </w:r>
-      <w:r>
-        <w:t>'&lt;JWT_TOKEN&gt;'</w:t>
+      <w:pPr>
+        <w:rPr>
+          <w:rFonts w:asciiTheme="majorHAnsi" w:hAnsiTheme="majorHAnsi" w:cstheme="majorHAnsi"/>
+        </w:rPr>
+      </w:pPr>
+      <w:r>
+        <w:rPr>
+          <w:rFonts w:asciiTheme="majorHAnsi" w:hAnsiTheme="majorHAnsi" w:cstheme="majorHAnsi"/>
+        </w:rPr>
+        <w:t>}</w:t>
       </w:r>
     </w:p>
     <w:p>
-      <w:r>
-        <w:t>}</w:t>
-      </w:r>
-    </w:p>
-    <w:p>
-      <w:pPr>
-        <w:rPr>
-          <w:b/>
-          <w:bCs/>
-          <w:u w:val="single"/>
-        </w:rPr>
-      </w:pPr>
-    </w:p>
-    <w:p>
-      <w:pPr>
-        <w:rPr>
-          <w:b/>
-          <w:bCs/>
-          <w:u w:val="single"/>
-        </w:rPr>
-      </w:pPr>
-    </w:p>
-    <w:p>
-      <w:pPr>
-        <w:rPr>
-          <w:b/>
-          <w:bCs/>
-          <w:u w:val="single"/>
-        </w:rPr>
-      </w:pPr>
-    </w:p>
-    <w:p>
-      <w:pPr>
-        <w:rPr>
-          <w:b/>
-          <w:bCs/>
-          <w:u w:val="single"/>
-        </w:rPr>
-      </w:pPr>
-    </w:p>
-    <w:p>
-      <w:pPr>
-        <w:rPr>
-          <w:b/>
-          <w:bCs/>
-          <w:u w:val="single"/>
-        </w:rPr>
-      </w:pPr>
-    </w:p>
-    <w:p>
-      <w:r>
-        <w:rPr>
-          <w:b/>
-          <w:bCs/>
-          <w:u w:val="single"/>
-        </w:rPr>
-        <w:t>Get Admin Homepage</w:t>
-      </w:r>
-      <w:r>
-        <w:rPr>
-          <w:b/>
-          <w:bCs/>
-          <w:u w:val="single"/>
-        </w:rPr>
-        <w:t>:</w:t>
-      </w:r>
-    </w:p>
-    <w:p>
-      <w:r>
-        <w:rPr>
-          <w:b/>
-        </w:rPr>
-        <w:t xml:space="preserve">URL: </w:t>
-      </w:r>
-      <w:r>
-        <w:rPr>
-          <w:i/>
-        </w:rPr>
-        <w:t>/</w:t>
-      </w:r>
-      <w:proofErr w:type="spellStart"/>
-      <w:r>
-        <w:rPr>
-          <w:i/>
-        </w:rPr>
-        <w:t>api</w:t>
-      </w:r>
-      <w:proofErr w:type="spellEnd"/>
-      <w:r>
-        <w:rPr>
-          <w:i/>
-        </w:rPr>
-        <w:t>/</w:t>
-      </w:r>
-      <w:proofErr w:type="spellStart"/>
-      <w:r>
-        <w:rPr>
-          <w:i/>
-        </w:rPr>
-        <w:t>adminBoard</w:t>
-      </w:r>
-      <w:proofErr w:type="spellEnd"/>
-      <w:r>
-        <w:rPr>
-          <w:b/>
-        </w:rPr>
-        <w:br/>
-        <w:t xml:space="preserve">Method: </w:t>
-      </w:r>
-      <w:r>
-        <w:t>GET</w:t>
-      </w:r>
-      <w:r>
-        <w:rPr>
-          <w:b/>
-        </w:rPr>
-        <w:br/>
-        <w:t xml:space="preserve">Description: </w:t>
-      </w:r>
-      <w:r>
-        <w:t>Returns admin board content.</w:t>
-      </w:r>
-      <w:r>
-        <w:rPr>
-          <w:b/>
-        </w:rPr>
-        <w:br/>
-        <w:t>Headers:</w:t>
-      </w:r>
-    </w:p>
-    <w:p>
-      <w:r>
-        <w:t>{</w:t>
-      </w:r>
-    </w:p>
-    <w:p>
-      <w:r>
-        <w:t>'x-access-token':</w:t>
-      </w:r>
-      <w:r>
-        <w:t xml:space="preserve"> </w:t>
-      </w:r>
-      <w:r>
-        <w:t xml:space="preserve"> '&lt;JWT_TOKEN&gt;'</w:t>
-      </w:r>
-    </w:p>
-    <w:p>
-      <w:r>
-        <w:t>}</w:t>
-      </w:r>
-    </w:p>
-    <w:p>
-      <w:pPr>
-        <w:rPr>
-          <w:b/>
-          <w:bCs/>
-          <w:u w:val="single"/>
-        </w:rPr>
-      </w:pPr>
-      <w:r>
-        <w:rPr>
-          <w:b/>
-          <w:bCs/>
-          <w:u w:val="single"/>
-        </w:rPr>
-        <w:t>Add Supervisor</w:t>
-      </w:r>
-      <w:r>
-        <w:rPr>
-          <w:b/>
-          <w:bCs/>
-          <w:u w:val="single"/>
-        </w:rPr>
-        <w:t>:</w:t>
-      </w:r>
-    </w:p>
-    <w:p>
-      <w:r>
-        <w:rPr>
-          <w:b/>
-        </w:rPr>
-        <w:t xml:space="preserve">URL: </w:t>
-      </w:r>
-      <w:r>
-        <w:rPr>
-          <w:i/>
-        </w:rPr>
-        <w:t>/</w:t>
-      </w:r>
-      <w:proofErr w:type="spellStart"/>
-      <w:r>
-        <w:rPr>
-          <w:i/>
-        </w:rPr>
-        <w:t>api</w:t>
-      </w:r>
-      <w:proofErr w:type="spellEnd"/>
-      <w:r>
-        <w:rPr>
-          <w:i/>
-        </w:rPr>
-        <w:t>/</w:t>
-      </w:r>
-      <w:proofErr w:type="spellStart"/>
-      <w:r>
-        <w:rPr>
-          <w:i/>
-        </w:rPr>
-        <w:t>addSupervisor</w:t>
-      </w:r>
-      <w:proofErr w:type="spellEnd"/>
-      <w:r>
-        <w:rPr>
-          <w:b/>
-        </w:rPr>
-        <w:br/>
-        <w:t xml:space="preserve">Method: </w:t>
-      </w:r>
-      <w:r>
-        <w:t>PUT</w:t>
-      </w:r>
-      <w:r>
-        <w:rPr>
-          <w:b/>
-        </w:rPr>
-        <w:br/>
-        <w:t xml:space="preserve">Description: </w:t>
-      </w:r>
-      <w:r>
-        <w:t>Adds supervisor role to a user.</w:t>
-      </w:r>
-      <w:r>
-        <w:rPr>
-          <w:b/>
-        </w:rPr>
-        <w:br/>
-        <w:t>Headers:</w:t>
-      </w:r>
-    </w:p>
-    <w:p>
-      <w:r>
-        <w:t>{</w:t>
-      </w:r>
-    </w:p>
-    <w:p>
-      <w:r>
-        <w:t xml:space="preserve">'x-access-token': </w:t>
-      </w:r>
-      <w:r>
-        <w:t xml:space="preserve"> </w:t>
-      </w:r>
-      <w:r>
-        <w:t>'&lt;JWT_TOKEN&gt;'</w:t>
-      </w:r>
-    </w:p>
-    <w:p>
-      <w:r>
-        <w:t>}</w:t>
-      </w:r>
-    </w:p>
-    <w:p>
-      <w:r>
-        <w:rPr>
-          <w:b/>
-        </w:rPr>
-        <w:t>Body Parameters:</w:t>
-      </w:r>
-    </w:p>
-    <w:p>
-      <w:r>
-        <w:t>{</w:t>
-      </w:r>
-    </w:p>
-    <w:p>
-      <w:r>
-        <w:t>'email': 'user@example.com'</w:t>
-      </w:r>
-    </w:p>
-    <w:p>
-      <w:r>
-        <w:t>}</w:t>
-      </w:r>
-    </w:p>
-    <w:p>
-      <w:pPr>
-        <w:rPr>
-          <w:b/>
-          <w:bCs/>
-          <w:u w:val="single"/>
-        </w:rPr>
-      </w:pPr>
-      <w:r>
-        <w:rPr>
-          <w:b/>
-          <w:bCs/>
-          <w:u w:val="single"/>
-        </w:rPr>
-        <w:t>Remove Supervisor</w:t>
-      </w:r>
-      <w:r>
-        <w:rPr>
-          <w:b/>
-          <w:bCs/>
-          <w:u w:val="single"/>
-        </w:rPr>
-        <w:t>:</w:t>
-      </w:r>
-    </w:p>
-    <w:p>
-      <w:r>
-        <w:rPr>
-          <w:b/>
-        </w:rPr>
-        <w:t xml:space="preserve">URL: </w:t>
-      </w:r>
-      <w:r>
-        <w:rPr>
-          <w:i/>
-        </w:rPr>
-        <w:t>/</w:t>
-      </w:r>
-      <w:proofErr w:type="spellStart"/>
-      <w:r>
-        <w:rPr>
-          <w:i/>
-        </w:rPr>
-        <w:t>api</w:t>
-      </w:r>
-      <w:proofErr w:type="spellEnd"/>
-      <w:r>
-        <w:rPr>
-          <w:i/>
-        </w:rPr>
-        <w:t>/</w:t>
-      </w:r>
-      <w:proofErr w:type="spellStart"/>
-      <w:r>
-        <w:rPr>
-          <w:i/>
-        </w:rPr>
-        <w:t>removeSupervisor</w:t>
-      </w:r>
-      <w:proofErr w:type="spellEnd"/>
-      <w:r>
-        <w:rPr>
-          <w:b/>
-        </w:rPr>
-        <w:br/>
-        <w:t xml:space="preserve">Method: </w:t>
-      </w:r>
-      <w:r>
-        <w:t>PUT</w:t>
-      </w:r>
-      <w:r>
-        <w:rPr>
-          <w:b/>
-        </w:rPr>
-        <w:br/>
-        <w:t xml:space="preserve">Description: </w:t>
-      </w:r>
-      <w:r>
-        <w:t>Removes supervisor role from a user.</w:t>
-      </w:r>
-      <w:r>
-        <w:rPr>
-          <w:b/>
-        </w:rPr>
-        <w:br/>
-      </w:r>
-      <w:r>
-        <w:rPr>
-          <w:b/>
-        </w:rPr>
-        <w:t>Headers:</w:t>
-      </w:r>
-    </w:p>
-    <w:p>
-      <w:r>
-        <w:t>{</w:t>
-      </w:r>
-    </w:p>
-    <w:p>
-      <w:r>
-        <w:t>'x-access-token':  '&lt;JWT_TOKEN&gt;'</w:t>
-      </w:r>
-    </w:p>
-    <w:p>
-      <w:r>
-        <w:t>}</w:t>
-      </w:r>
-    </w:p>
-    <w:p>
-      <w:r>
-        <w:rPr>
-          <w:b/>
-        </w:rPr>
-        <w:t>Body Parameters:</w:t>
-      </w:r>
-    </w:p>
-    <w:p>
-      <w:r>
-        <w:t>{</w:t>
-      </w:r>
-    </w:p>
-    <w:p>
-      <w:r>
-        <w:t>'email': 'user@example.com'</w:t>
-      </w:r>
-    </w:p>
-    <w:p>
-      <w:r>
-        <w:t>}</w:t>
-      </w:r>
-    </w:p>
-    <w:p/>
-    <w:p>
       <w:pPr>
         <w:pStyle w:val="Heading2"/>
         <w:spacing w:after="240"/>
         <w:rPr>
+          <w:rFonts w:cstheme="majorHAnsi"/>
           <w:sz w:val="32"/>
           <w:szCs w:val="32"/>
         </w:rPr>
       </w:pPr>
       <w:r>
         <w:rPr>
+          <w:rFonts w:cstheme="majorHAnsi"/>
           <w:sz w:val="32"/>
           <w:szCs w:val="32"/>
         </w:rPr>
-        <w:t>4. Functionalities Overview</w:t>
+        <w:t>5. Functionalities Overview</w:t>
       </w:r>
     </w:p>
     <w:p>
@@ -1387,12 +2756,14 @@
           <w:numId w:val="11"/>
         </w:numPr>
         <w:rPr>
+          <w:rFonts w:asciiTheme="majorHAnsi" w:hAnsiTheme="majorHAnsi" w:cstheme="majorHAnsi"/>
           <w:sz w:val="24"/>
           <w:szCs w:val="24"/>
         </w:rPr>
       </w:pPr>
       <w:r>
         <w:rPr>
+          <w:rFonts w:asciiTheme="majorHAnsi" w:hAnsiTheme="majorHAnsi" w:cstheme="majorHAnsi"/>
           <w:sz w:val="24"/>
           <w:szCs w:val="24"/>
         </w:rPr>
@@ -1408,6 +2779,7 @@
         </w:numPr>
         <w:ind w:left="360"/>
         <w:rPr>
+          <w:rFonts w:asciiTheme="majorHAnsi" w:hAnsiTheme="majorHAnsi" w:cstheme="majorHAnsi"/>
           <w:sz w:val="24"/>
           <w:szCs w:val="24"/>
         </w:rPr>
@@ -1421,12 +2793,14 @@
           <w:numId w:val="11"/>
         </w:numPr>
         <w:rPr>
+          <w:rFonts w:asciiTheme="majorHAnsi" w:hAnsiTheme="majorHAnsi" w:cstheme="majorHAnsi"/>
           <w:sz w:val="24"/>
           <w:szCs w:val="24"/>
         </w:rPr>
       </w:pPr>
       <w:r>
         <w:rPr>
+          <w:rFonts w:asciiTheme="majorHAnsi" w:hAnsiTheme="majorHAnsi" w:cstheme="majorHAnsi"/>
           <w:sz w:val="24"/>
           <w:szCs w:val="24"/>
         </w:rPr>
@@ -1435,6 +2809,7 @@
       <w:proofErr w:type="spellStart"/>
       <w:r>
         <w:rPr>
+          <w:rFonts w:asciiTheme="majorHAnsi" w:hAnsiTheme="majorHAnsi" w:cstheme="majorHAnsi"/>
           <w:sz w:val="24"/>
           <w:szCs w:val="24"/>
         </w:rPr>
@@ -1443,6 +2818,7 @@
       <w:proofErr w:type="spellEnd"/>
       <w:r>
         <w:rPr>
+          <w:rFonts w:asciiTheme="majorHAnsi" w:hAnsiTheme="majorHAnsi" w:cstheme="majorHAnsi"/>
           <w:sz w:val="24"/>
           <w:szCs w:val="24"/>
         </w:rPr>
@@ -1450,6 +2826,7 @@
       </w:r>
       <w:r>
         <w:rPr>
+          <w:rFonts w:asciiTheme="majorHAnsi" w:hAnsiTheme="majorHAnsi" w:cstheme="majorHAnsi"/>
           <w:sz w:val="24"/>
           <w:szCs w:val="24"/>
         </w:rPr>
@@ -1460,12 +2837,14 @@
       <w:pPr>
         <w:pStyle w:val="ListNumber"/>
         <w:rPr>
+          <w:rFonts w:asciiTheme="majorHAnsi" w:hAnsiTheme="majorHAnsi" w:cstheme="majorHAnsi"/>
           <w:sz w:val="24"/>
           <w:szCs w:val="24"/>
         </w:rPr>
       </w:pPr>
       <w:r>
         <w:rPr>
+          <w:rFonts w:asciiTheme="majorHAnsi" w:hAnsiTheme="majorHAnsi" w:cstheme="majorHAnsi"/>
           <w:sz w:val="24"/>
           <w:szCs w:val="24"/>
         </w:rPr>
@@ -1473,6 +2852,7 @@
       </w:r>
       <w:r>
         <w:rPr>
+          <w:rFonts w:asciiTheme="majorHAnsi" w:hAnsiTheme="majorHAnsi" w:cstheme="majorHAnsi"/>
           <w:sz w:val="24"/>
           <w:szCs w:val="24"/>
         </w:rPr>
@@ -1483,12 +2863,14 @@
       <w:pPr>
         <w:pStyle w:val="ListNumber"/>
         <w:rPr>
+          <w:rFonts w:asciiTheme="majorHAnsi" w:hAnsiTheme="majorHAnsi" w:cstheme="majorHAnsi"/>
           <w:sz w:val="24"/>
           <w:szCs w:val="24"/>
         </w:rPr>
       </w:pPr>
       <w:r>
         <w:rPr>
+          <w:rFonts w:asciiTheme="majorHAnsi" w:hAnsiTheme="majorHAnsi" w:cstheme="majorHAnsi"/>
           <w:sz w:val="24"/>
           <w:szCs w:val="24"/>
         </w:rPr>
@@ -1496,6 +2878,7 @@
       </w:r>
       <w:r>
         <w:rPr>
+          <w:rFonts w:asciiTheme="majorHAnsi" w:hAnsiTheme="majorHAnsi" w:cstheme="majorHAnsi"/>
           <w:sz w:val="24"/>
           <w:szCs w:val="24"/>
         </w:rPr>
@@ -1506,12 +2889,14 @@
       <w:pPr>
         <w:pStyle w:val="ListNumber"/>
         <w:rPr>
+          <w:rFonts w:asciiTheme="majorHAnsi" w:hAnsiTheme="majorHAnsi" w:cstheme="majorHAnsi"/>
           <w:sz w:val="24"/>
           <w:szCs w:val="24"/>
         </w:rPr>
       </w:pPr>
       <w:r>
         <w:rPr>
+          <w:rFonts w:asciiTheme="majorHAnsi" w:hAnsiTheme="majorHAnsi" w:cstheme="majorHAnsi"/>
           <w:sz w:val="24"/>
           <w:szCs w:val="24"/>
         </w:rPr>
@@ -1519,6 +2904,7 @@
       </w:r>
       <w:r>
         <w:rPr>
+          <w:rFonts w:asciiTheme="majorHAnsi" w:hAnsiTheme="majorHAnsi" w:cstheme="majorHAnsi"/>
           <w:sz w:val="24"/>
           <w:szCs w:val="24"/>
         </w:rPr>
@@ -1529,12 +2915,14 @@
       <w:pPr>
         <w:pStyle w:val="ListNumber"/>
         <w:rPr>
+          <w:rFonts w:asciiTheme="majorHAnsi" w:hAnsiTheme="majorHAnsi" w:cstheme="majorHAnsi"/>
           <w:sz w:val="24"/>
           <w:szCs w:val="24"/>
         </w:rPr>
       </w:pPr>
       <w:r>
         <w:rPr>
+          <w:rFonts w:asciiTheme="majorHAnsi" w:hAnsiTheme="majorHAnsi" w:cstheme="majorHAnsi"/>
           <w:sz w:val="24"/>
           <w:szCs w:val="24"/>
         </w:rPr>
@@ -1542,6 +2930,7 @@
       </w:r>
       <w:r>
         <w:rPr>
+          <w:rFonts w:asciiTheme="majorHAnsi" w:hAnsiTheme="majorHAnsi" w:cstheme="majorHAnsi"/>
           <w:sz w:val="24"/>
           <w:szCs w:val="24"/>
         </w:rPr>
@@ -1552,12 +2941,14 @@
       <w:pPr>
         <w:pStyle w:val="ListNumber"/>
         <w:rPr>
+          <w:rFonts w:asciiTheme="majorHAnsi" w:hAnsiTheme="majorHAnsi" w:cstheme="majorHAnsi"/>
           <w:sz w:val="24"/>
           <w:szCs w:val="24"/>
         </w:rPr>
       </w:pPr>
       <w:r>
         <w:rPr>
+          <w:rFonts w:asciiTheme="majorHAnsi" w:hAnsiTheme="majorHAnsi" w:cstheme="majorHAnsi"/>
           <w:sz w:val="24"/>
           <w:szCs w:val="24"/>
         </w:rPr>
@@ -1565,6 +2956,7 @@
       </w:r>
       <w:r>
         <w:rPr>
+          <w:rFonts w:asciiTheme="majorHAnsi" w:hAnsiTheme="majorHAnsi" w:cstheme="majorHAnsi"/>
           <w:sz w:val="24"/>
           <w:szCs w:val="24"/>
         </w:rPr>
@@ -1575,12 +2967,14 @@
       <w:pPr>
         <w:pStyle w:val="ListNumber"/>
         <w:rPr>
+          <w:rFonts w:asciiTheme="majorHAnsi" w:hAnsiTheme="majorHAnsi" w:cstheme="majorHAnsi"/>
           <w:sz w:val="24"/>
           <w:szCs w:val="24"/>
         </w:rPr>
       </w:pPr>
       <w:r>
         <w:rPr>
+          <w:rFonts w:asciiTheme="majorHAnsi" w:hAnsiTheme="majorHAnsi" w:cstheme="majorHAnsi"/>
           <w:sz w:val="24"/>
           <w:szCs w:val="24"/>
         </w:rPr>
@@ -1588,6 +2982,7 @@
       </w:r>
       <w:r>
         <w:rPr>
+          <w:rFonts w:asciiTheme="majorHAnsi" w:hAnsiTheme="majorHAnsi" w:cstheme="majorHAnsi"/>
           <w:sz w:val="24"/>
           <w:szCs w:val="24"/>
         </w:rPr>
@@ -1598,19 +2993,22 @@
       <w:pPr>
         <w:pStyle w:val="ListNumber"/>
         <w:rPr>
+          <w:rFonts w:asciiTheme="majorHAnsi" w:hAnsiTheme="majorHAnsi" w:cstheme="majorHAnsi"/>
           <w:sz w:val="24"/>
           <w:szCs w:val="24"/>
         </w:rPr>
       </w:pPr>
       <w:r>
         <w:rPr>
+          <w:rFonts w:asciiTheme="majorHAnsi" w:hAnsiTheme="majorHAnsi" w:cstheme="majorHAnsi"/>
           <w:sz w:val="24"/>
           <w:szCs w:val="24"/>
         </w:rPr>
-        <w:t>HTTPS Support: Can be configured to run over HTTPS with self-signed certificates for secure communication.</w:t>
-      </w:r>
-      <w:r>
-        <w:rPr>
+        <w:t xml:space="preserve">HTTPS Support: The server is configured to run over HTTPS with self-signed certificates for secure communication, ensuring encrypted data transfer. </w:t>
+      </w:r>
+      <w:r>
+        <w:rPr>
+          <w:rFonts w:asciiTheme="majorHAnsi" w:hAnsiTheme="majorHAnsi" w:cstheme="majorHAnsi"/>
           <w:sz w:val="24"/>
           <w:szCs w:val="24"/>
         </w:rPr>
@@ -1764,7 +3162,7 @@
   <w:abstractNum w:abstractNumId="7" w15:restartNumberingAfterBreak="0">
     <w:nsid w:val="FFFFFF88"/>
     <w:multiLevelType w:val="singleLevel"/>
-    <w:tmpl w:val="D0A62B40"/>
+    <w:tmpl w:val="F6629AB8"/>
     <w:lvl w:ilvl="0">
       <w:start w:val="1"/>
       <w:numFmt w:val="decimal"/>
@@ -1782,7 +3180,7 @@
   <w:abstractNum w:abstractNumId="8" w15:restartNumberingAfterBreak="0">
     <w:nsid w:val="FFFFFF89"/>
     <w:multiLevelType w:val="singleLevel"/>
-    <w:tmpl w:val="29761A62"/>
+    <w:tmpl w:val="342CC1B8"/>
     <w:lvl w:ilvl="0">
       <w:start w:val="1"/>
       <w:numFmt w:val="bullet"/>
@@ -1801,6 +3199,95 @@
     </w:lvl>
   </w:abstractNum>
   <w:abstractNum w:abstractNumId="9" w15:restartNumberingAfterBreak="0">
+    <w:nsid w:val="339174CB"/>
+    <w:multiLevelType w:val="hybridMultilevel"/>
+    <w:tmpl w:val="6548045E"/>
+    <w:lvl w:ilvl="0" w:tplc="0409000F">
+      <w:start w:val="1"/>
+      <w:numFmt w:val="decimal"/>
+      <w:lvlText w:val="%1."/>
+      <w:lvlJc w:val="left"/>
+      <w:pPr>
+        <w:ind w:left="720" w:hanging="360"/>
+      </w:pPr>
+      <w:rPr>
+        <w:rFonts w:hint="default"/>
+      </w:rPr>
+    </w:lvl>
+    <w:lvl w:ilvl="1" w:tplc="04090019" w:tentative="1">
+      <w:start w:val="1"/>
+      <w:numFmt w:val="lowerLetter"/>
+      <w:lvlText w:val="%2."/>
+      <w:lvlJc w:val="left"/>
+      <w:pPr>
+        <w:ind w:left="1440" w:hanging="360"/>
+      </w:pPr>
+    </w:lvl>
+    <w:lvl w:ilvl="2" w:tplc="0409001B" w:tentative="1">
+      <w:start w:val="1"/>
+      <w:numFmt w:val="lowerRoman"/>
+      <w:lvlText w:val="%3."/>
+      <w:lvlJc w:val="right"/>
+      <w:pPr>
+        <w:ind w:left="2160" w:hanging="180"/>
+      </w:pPr>
+    </w:lvl>
+    <w:lvl w:ilvl="3" w:tplc="0409000F" w:tentative="1">
+      <w:start w:val="1"/>
+      <w:numFmt w:val="decimal"/>
+      <w:lvlText w:val="%4."/>
+      <w:lvlJc w:val="left"/>
+      <w:pPr>
+        <w:ind w:left="2880" w:hanging="360"/>
+      </w:pPr>
+    </w:lvl>
+    <w:lvl w:ilvl="4" w:tplc="04090019" w:tentative="1">
+      <w:start w:val="1"/>
+      <w:numFmt w:val="lowerLetter"/>
+      <w:lvlText w:val="%5."/>
+      <w:lvlJc w:val="left"/>
+      <w:pPr>
+        <w:ind w:left="3600" w:hanging="360"/>
+      </w:pPr>
+    </w:lvl>
+    <w:lvl w:ilvl="5" w:tplc="0409001B" w:tentative="1">
+      <w:start w:val="1"/>
+      <w:numFmt w:val="lowerRoman"/>
+      <w:lvlText w:val="%6."/>
+      <w:lvlJc w:val="right"/>
+      <w:pPr>
+        <w:ind w:left="4320" w:hanging="180"/>
+      </w:pPr>
+    </w:lvl>
+    <w:lvl w:ilvl="6" w:tplc="0409000F" w:tentative="1">
+      <w:start w:val="1"/>
+      <w:numFmt w:val="decimal"/>
+      <w:lvlText w:val="%7."/>
+      <w:lvlJc w:val="left"/>
+      <w:pPr>
+        <w:ind w:left="5040" w:hanging="360"/>
+      </w:pPr>
+    </w:lvl>
+    <w:lvl w:ilvl="7" w:tplc="04090019" w:tentative="1">
+      <w:start w:val="1"/>
+      <w:numFmt w:val="lowerLetter"/>
+      <w:lvlText w:val="%8."/>
+      <w:lvlJc w:val="left"/>
+      <w:pPr>
+        <w:ind w:left="5760" w:hanging="360"/>
+      </w:pPr>
+    </w:lvl>
+    <w:lvl w:ilvl="8" w:tplc="0409001B" w:tentative="1">
+      <w:start w:val="1"/>
+      <w:numFmt w:val="lowerRoman"/>
+      <w:lvlText w:val="%9."/>
+      <w:lvlJc w:val="right"/>
+      <w:pPr>
+        <w:ind w:left="6480" w:hanging="180"/>
+      </w:pPr>
+    </w:lvl>
+  </w:abstractNum>
+  <w:abstractNum w:abstractNumId="10" w15:restartNumberingAfterBreak="0">
     <w:nsid w:val="60D510C6"/>
     <w:multiLevelType w:val="hybridMultilevel"/>
     <w:tmpl w:val="4CCA34A4"/>
@@ -1883,6 +3370,127 @@
       <w:lvlJc w:val="right"/>
       <w:pPr>
         <w:ind w:left="6480" w:hanging="180"/>
+      </w:pPr>
+    </w:lvl>
+  </w:abstractNum>
+  <w:abstractNum w:abstractNumId="11" w15:restartNumberingAfterBreak="0">
+    <w:nsid w:val="6712682D"/>
+    <w:multiLevelType w:val="multilevel"/>
+    <w:tmpl w:val="ABA66982"/>
+    <w:lvl w:ilvl="0">
+      <w:start w:val="1"/>
+      <w:numFmt w:val="decimal"/>
+      <w:lvlText w:val="%1."/>
+      <w:lvlJc w:val="left"/>
+      <w:pPr>
+        <w:tabs>
+          <w:tab w:val="num" w:pos="720"/>
+        </w:tabs>
+        <w:ind w:left="720" w:hanging="360"/>
+      </w:pPr>
+    </w:lvl>
+    <w:lvl w:ilvl="1">
+      <w:start w:val="1"/>
+      <w:numFmt w:val="bullet"/>
+      <w:lvlText w:val="o"/>
+      <w:lvlJc w:val="left"/>
+      <w:pPr>
+        <w:tabs>
+          <w:tab w:val="num" w:pos="1440"/>
+        </w:tabs>
+        <w:ind w:left="1440" w:hanging="360"/>
+      </w:pPr>
+      <w:rPr>
+        <w:rFonts w:ascii="Courier New" w:hAnsi="Courier New" w:hint="default"/>
+        <w:sz w:val="20"/>
+      </w:rPr>
+    </w:lvl>
+    <w:lvl w:ilvl="2">
+      <w:start w:val="1"/>
+      <w:numFmt w:val="bullet"/>
+      <w:lvlText w:val=""/>
+      <w:lvlJc w:val="left"/>
+      <w:pPr>
+        <w:tabs>
+          <w:tab w:val="num" w:pos="2160"/>
+        </w:tabs>
+        <w:ind w:left="2160" w:hanging="360"/>
+      </w:pPr>
+      <w:rPr>
+        <w:rFonts w:ascii="Wingdings" w:hAnsi="Wingdings" w:hint="default"/>
+        <w:sz w:val="20"/>
+      </w:rPr>
+    </w:lvl>
+    <w:lvl w:ilvl="3" w:tentative="1">
+      <w:start w:val="1"/>
+      <w:numFmt w:val="decimal"/>
+      <w:lvlText w:val="%4."/>
+      <w:lvlJc w:val="left"/>
+      <w:pPr>
+        <w:tabs>
+          <w:tab w:val="num" w:pos="2880"/>
+        </w:tabs>
+        <w:ind w:left="2880" w:hanging="360"/>
+      </w:pPr>
+    </w:lvl>
+    <w:lvl w:ilvl="4" w:tentative="1">
+      <w:start w:val="1"/>
+      <w:numFmt w:val="decimal"/>
+      <w:lvlText w:val="%5."/>
+      <w:lvlJc w:val="left"/>
+      <w:pPr>
+        <w:tabs>
+          <w:tab w:val="num" w:pos="3600"/>
+        </w:tabs>
+        <w:ind w:left="3600" w:hanging="360"/>
+      </w:pPr>
+    </w:lvl>
+    <w:lvl w:ilvl="5" w:tentative="1">
+      <w:start w:val="1"/>
+      <w:numFmt w:val="decimal"/>
+      <w:lvlText w:val="%6."/>
+      <w:lvlJc w:val="left"/>
+      <w:pPr>
+        <w:tabs>
+          <w:tab w:val="num" w:pos="4320"/>
+        </w:tabs>
+        <w:ind w:left="4320" w:hanging="360"/>
+      </w:pPr>
+    </w:lvl>
+    <w:lvl w:ilvl="6" w:tentative="1">
+      <w:start w:val="1"/>
+      <w:numFmt w:val="decimal"/>
+      <w:lvlText w:val="%7."/>
+      <w:lvlJc w:val="left"/>
+      <w:pPr>
+        <w:tabs>
+          <w:tab w:val="num" w:pos="5040"/>
+        </w:tabs>
+        <w:ind w:left="5040" w:hanging="360"/>
+      </w:pPr>
+    </w:lvl>
+    <w:lvl w:ilvl="7" w:tentative="1">
+      <w:start w:val="1"/>
+      <w:numFmt w:val="decimal"/>
+      <w:lvlText w:val="%8."/>
+      <w:lvlJc w:val="left"/>
+      <w:pPr>
+        <w:tabs>
+          <w:tab w:val="num" w:pos="5760"/>
+        </w:tabs>
+        <w:ind w:left="5760" w:hanging="360"/>
+      </w:pPr>
+    </w:lvl>
+    <w:lvl w:ilvl="8" w:tentative="1">
+      <w:start w:val="1"/>
+      <w:numFmt w:val="decimal"/>
+      <w:lvlText w:val="%9."/>
+      <w:lvlJc w:val="left"/>
+      <w:pPr>
+        <w:tabs>
+          <w:tab w:val="num" w:pos="6480"/>
+        </w:tabs>
+        <w:ind w:left="6480" w:hanging="360"/>
       </w:pPr>
     </w:lvl>
   </w:abstractNum>
@@ -1914,13 +3522,22 @@
     <w:abstractNumId w:val="0"/>
   </w:num>
   <w:num w:numId="10" w16cid:durableId="1706251648">
-    <w:abstractNumId w:val="9"/>
+    <w:abstractNumId w:val="10"/>
   </w:num>
   <w:num w:numId="11" w16cid:durableId="918174489">
     <w:abstractNumId w:val="7"/>
     <w:lvlOverride w:ilvl="0">
       <w:startOverride w:val="1"/>
     </w:lvlOverride>
+  </w:num>
+  <w:num w:numId="12" w16cid:durableId="1865632520">
+    <w:abstractNumId w:val="9"/>
+  </w:num>
+  <w:num w:numId="13" w16cid:durableId="764303018">
+    <w:abstractNumId w:val="7"/>
+  </w:num>
+  <w:num w:numId="14" w16cid:durableId="282808307">
+    <w:abstractNumId w:val="11"/>
   </w:num>
 </w:numbering>
 </file>
@@ -13305,6 +14922,29 @@
       </w:tcPr>
     </w:tblStylePr>
   </w:style>
+  <w:style w:type="character" w:styleId="Hyperlink">
+    <w:name w:val="Hyperlink"/>
+    <w:basedOn w:val="DefaultParagraphFont"/>
+    <w:uiPriority w:val="99"/>
+    <w:unhideWhenUsed/>
+    <w:rsid w:val="009666E0"/>
+    <w:rPr>
+      <w:color w:val="0000FF" w:themeColor="hyperlink"/>
+      <w:u w:val="single"/>
+    </w:rPr>
+  </w:style>
+  <w:style w:type="character" w:styleId="UnresolvedMention">
+    <w:name w:val="Unresolved Mention"/>
+    <w:basedOn w:val="DefaultParagraphFont"/>
+    <w:uiPriority w:val="99"/>
+    <w:semiHidden/>
+    <w:unhideWhenUsed/>
+    <w:rsid w:val="009666E0"/>
+    <w:rPr>
+      <w:color w:val="605E5C"/>
+      <w:shd w:val="clear" w:color="auto" w:fill="E1DFDD"/>
+    </w:rPr>
+  </w:style>
 </w:styles>
 </file>
 

</xml_diff>